<commit_message>
Added pdfs and some minors modifies
</commit_message>
<xml_diff>
--- a/Regole Operazionali.docx
+++ b/Regole Operazionali.docx
@@ -73,7 +73,7 @@
       <m:oMath>
         <m:r>
           <m:rPr>
-            <m:sty m:val="b"/>
+            <m:sty m:val="p"/>
           </m:rPr>
           <w:rPr>
             <w:rFonts w:ascii="Cambria Math" w:eastAsiaTheme="minorEastAsia" w:hAnsi="Cambria Math" w:cstheme="minorHAnsi"/>
@@ -99,43 +99,7 @@
               <w:szCs w:val="18"/>
               <w:u w:val="single"/>
             </w:rPr>
-            <m:t xml:space="preserve"> </m:t>
-          </m:r>
-          <m:r>
-            <m:rPr>
-              <m:sty m:val="p"/>
-            </m:rPr>
-            <w:rPr>
-              <w:rFonts w:ascii="Cambria Math" w:hAnsi="Cambria Math" w:cstheme="minorHAnsi"/>
-              <w:sz w:val="18"/>
-              <w:szCs w:val="18"/>
-              <w:u w:val="single"/>
-            </w:rPr>
-            <m:t xml:space="preserve">    </m:t>
-          </m:r>
-          <m:r>
-            <m:rPr>
-              <m:sty m:val="p"/>
-            </m:rPr>
-            <w:rPr>
-              <w:rFonts w:ascii="Cambria Math" w:hAnsi="Cambria Math" w:cstheme="minorHAnsi"/>
-              <w:sz w:val="18"/>
-              <w:szCs w:val="18"/>
-              <w:u w:val="single"/>
-            </w:rPr>
-            <m:t xml:space="preserve">      </m:t>
-          </m:r>
-          <m:r>
-            <m:rPr>
-              <m:sty m:val="p"/>
-            </m:rPr>
-            <w:rPr>
-              <w:rFonts w:ascii="Cambria Math" w:hAnsi="Cambria Math" w:cstheme="minorHAnsi"/>
-              <w:sz w:val="18"/>
-              <w:szCs w:val="18"/>
-              <w:u w:val="single"/>
-            </w:rPr>
-            <m:t xml:space="preserve">        t∈tsub</m:t>
+            <m:t xml:space="preserve">                   t∈tsub</m:t>
           </m:r>
           <m:r>
             <w:rPr>
@@ -144,61 +108,32 @@
               <w:szCs w:val="18"/>
               <w:u w:val="single"/>
             </w:rPr>
-            <m:t xml:space="preserve">   </m:t>
-          </m:r>
-          <m:r>
-            <w:rPr>
-              <w:rFonts w:ascii="Cambria Math" w:eastAsiaTheme="minorEastAsia" w:hAnsi="Cambria Math" w:cstheme="minorHAnsi"/>
+            <m:t xml:space="preserve">                  </m:t>
+          </m:r>
+          <m:r>
+            <m:rPr>
+              <m:sty m:val="p"/>
+            </m:rPr>
+            <w:rPr>
+              <w:rFonts w:ascii="Cambria Math" w:hAnsi="Cambria Math" w:cstheme="minorHAnsi"/>
               <w:sz w:val="18"/>
               <w:szCs w:val="18"/>
               <w:u w:val="single"/>
             </w:rPr>
-            <m:t xml:space="preserve">       </m:t>
-          </m:r>
-          <m:r>
-            <w:rPr>
-              <w:rFonts w:ascii="Cambria Math" w:eastAsiaTheme="minorEastAsia" w:hAnsi="Cambria Math" w:cstheme="minorHAnsi"/>
+            <w:br/>
+          </m:r>
+        </m:oMath>
+        <m:oMath>
+          <m:r>
+            <m:rPr>
+              <m:sty m:val="p"/>
+            </m:rPr>
+            <w:rPr>
+              <w:rFonts w:ascii="Cambria Math" w:hAnsi="Cambria Math" w:cstheme="minorHAnsi"/>
               <w:sz w:val="18"/>
               <w:szCs w:val="18"/>
-              <w:u w:val="single"/>
-            </w:rPr>
-            <m:t xml:space="preserve">        </m:t>
-          </m:r>
-          <m:r>
-            <m:rPr>
-              <m:sty m:val="b"/>
-            </m:rPr>
-            <w:rPr>
-              <w:rFonts w:ascii="Cambria Math" w:hAnsi="Cambria Math" w:cstheme="minorHAnsi"/>
-              <w:sz w:val="18"/>
-              <w:szCs w:val="18"/>
-              <w:u w:val="single"/>
-            </w:rPr>
-            <w:br/>
-          </m:r>
-        </m:oMath>
-        <m:oMath>
-          <m:r>
-            <m:rPr>
-              <m:sty m:val="p"/>
-            </m:rPr>
-            <w:rPr>
-              <w:rFonts w:ascii="Cambria Math" w:hAnsi="Cambria Math" w:cstheme="minorHAnsi"/>
-              <w:sz w:val="18"/>
-              <w:szCs w:val="18"/>
-            </w:rPr>
-            <m:t>env ⊳</m:t>
-          </m:r>
-          <m:r>
-            <m:rPr>
-              <m:sty m:val="p"/>
-            </m:rPr>
-            <w:rPr>
-              <w:rFonts w:ascii="Cambria Math" w:hAnsi="Cambria Math" w:cstheme="minorHAnsi"/>
-              <w:sz w:val="18"/>
-              <w:szCs w:val="18"/>
-            </w:rPr>
-            <m:t>Empty</m:t>
+            </w:rPr>
+            <m:t>env ⊳Empty</m:t>
           </m:r>
           <m:d>
             <m:dPr>
@@ -316,7 +251,18 @@
               <w:szCs w:val="18"/>
               <w:u w:val="single"/>
             </w:rPr>
-            <m:t>t</m:t>
+            <m:t>t∈tsub  env</m:t>
+          </m:r>
+          <m:r>
+            <m:rPr>
+              <m:sty m:val="p"/>
+            </m:rPr>
+            <w:rPr>
+              <w:rFonts w:ascii="Cambria Math" w:hAnsi="Cambria Math" w:cstheme="minorHAnsi"/>
+              <w:sz w:val="18"/>
+              <w:szCs w:val="18"/>
+            </w:rPr>
+            <m:t>⊳</m:t>
           </m:r>
           <m:r>
             <m:rPr>
@@ -328,8 +274,34 @@
               <w:szCs w:val="18"/>
               <w:u w:val="single"/>
             </w:rPr>
-            <m:t>∈</m:t>
-          </m:r>
+            <m:t>e⇒v type</m:t>
+          </m:r>
+          <m:d>
+            <m:dPr>
+              <m:ctrlPr>
+                <w:rPr>
+                  <w:rFonts w:ascii="Cambria Math" w:hAnsi="Cambria Math" w:cstheme="minorHAnsi"/>
+                  <w:sz w:val="18"/>
+                  <w:szCs w:val="18"/>
+                  <w:u w:val="single"/>
+                </w:rPr>
+              </m:ctrlPr>
+            </m:dPr>
+            <m:e>
+              <m:r>
+                <m:rPr>
+                  <m:sty m:val="p"/>
+                </m:rPr>
+                <w:rPr>
+                  <w:rFonts w:ascii="Cambria Math" w:hAnsi="Cambria Math" w:cstheme="minorHAnsi"/>
+                  <w:sz w:val="18"/>
+                  <w:szCs w:val="18"/>
+                  <w:u w:val="single"/>
+                </w:rPr>
+                <m:t>v</m:t>
+              </m:r>
+            </m:e>
+          </m:d>
           <m:r>
             <m:rPr>
               <m:sty m:val="p"/>
@@ -340,80 +312,7 @@
               <w:szCs w:val="18"/>
               <w:u w:val="single"/>
             </w:rPr>
-            <m:t>tsub  env</m:t>
-          </m:r>
-          <m:r>
-            <m:rPr>
-              <m:sty m:val="p"/>
-            </m:rPr>
-            <w:rPr>
-              <w:rFonts w:ascii="Cambria Math" w:hAnsi="Cambria Math" w:cstheme="minorHAnsi"/>
-              <w:sz w:val="18"/>
-              <w:szCs w:val="18"/>
-            </w:rPr>
-            <m:t>⊳</m:t>
-          </m:r>
-          <m:r>
-            <m:rPr>
-              <m:sty m:val="p"/>
-            </m:rPr>
-            <w:rPr>
-              <w:rFonts w:ascii="Cambria Math" w:hAnsi="Cambria Math" w:cstheme="minorHAnsi"/>
-              <w:sz w:val="18"/>
-              <w:szCs w:val="18"/>
-              <w:u w:val="single"/>
-            </w:rPr>
-            <m:t>e⇒v type</m:t>
-          </m:r>
-          <m:d>
-            <m:dPr>
-              <m:ctrlPr>
-                <w:rPr>
-                  <w:rFonts w:ascii="Cambria Math" w:hAnsi="Cambria Math" w:cstheme="minorHAnsi"/>
-                  <w:sz w:val="18"/>
-                  <w:szCs w:val="18"/>
-                  <w:u w:val="single"/>
-                </w:rPr>
-              </m:ctrlPr>
-            </m:dPr>
-            <m:e>
-              <m:r>
-                <m:rPr>
-                  <m:sty m:val="p"/>
-                </m:rPr>
-                <w:rPr>
-                  <w:rFonts w:ascii="Cambria Math" w:hAnsi="Cambria Math" w:cstheme="minorHAnsi"/>
-                  <w:sz w:val="18"/>
-                  <w:szCs w:val="18"/>
-                  <w:u w:val="single"/>
-                </w:rPr>
-                <m:t>v</m:t>
-              </m:r>
-            </m:e>
-          </m:d>
-          <m:r>
-            <m:rPr>
-              <m:sty m:val="p"/>
-            </m:rPr>
-            <w:rPr>
-              <w:rFonts w:ascii="Cambria Math" w:hAnsi="Cambria Math" w:cstheme="minorHAnsi"/>
-              <w:sz w:val="18"/>
-              <w:szCs w:val="18"/>
-              <w:u w:val="single"/>
-            </w:rPr>
-            <m:t xml:space="preserve">=t  </m:t>
-          </m:r>
-          <m:r>
-            <m:rPr>
-              <m:sty m:val="p"/>
-            </m:rPr>
-            <w:rPr>
-              <w:rFonts w:ascii="Cambria Math" w:hAnsi="Cambria Math" w:cstheme="minorHAnsi"/>
-              <w:sz w:val="18"/>
-              <w:szCs w:val="18"/>
-              <w:u w:val="single"/>
-            </w:rPr>
-            <m:t xml:space="preserve"> </m:t>
+            <m:t xml:space="preserve">=t   </m:t>
           </m:r>
           <m:r>
             <m:rPr>
@@ -592,7 +491,18 @@
               <w:u w:val="single"/>
               <w:lang w:val="en-GB"/>
             </w:rPr>
-            <m:t>t∈tsub</m:t>
+            <m:t>t∈tsub env</m:t>
+          </m:r>
+          <m:r>
+            <m:rPr>
+              <m:sty m:val="p"/>
+            </m:rPr>
+            <w:rPr>
+              <w:rFonts w:ascii="Cambria Math" w:hAnsi="Cambria Math" w:cstheme="minorHAnsi"/>
+              <w:sz w:val="18"/>
+              <w:szCs w:val="18"/>
+            </w:rPr>
+            <m:t>⊳</m:t>
           </m:r>
           <m:r>
             <m:rPr>
@@ -605,8 +515,36 @@
               <w:u w:val="single"/>
               <w:lang w:val="en-GB"/>
             </w:rPr>
-            <m:t xml:space="preserve"> </m:t>
-          </m:r>
+            <m:t>l⇒v tp</m:t>
+          </m:r>
+          <m:d>
+            <m:dPr>
+              <m:ctrlPr>
+                <w:rPr>
+                  <w:rFonts w:ascii="Cambria Math" w:hAnsi="Cambria Math" w:cstheme="minorHAnsi"/>
+                  <w:sz w:val="18"/>
+                  <w:szCs w:val="18"/>
+                  <w:u w:val="single"/>
+                  <w:lang w:val="en-GB"/>
+                </w:rPr>
+              </m:ctrlPr>
+            </m:dPr>
+            <m:e>
+              <m:r>
+                <m:rPr>
+                  <m:sty m:val="p"/>
+                </m:rPr>
+                <w:rPr>
+                  <w:rFonts w:ascii="Cambria Math" w:hAnsi="Cambria Math" w:cstheme="minorHAnsi"/>
+                  <w:sz w:val="18"/>
+                  <w:szCs w:val="18"/>
+                  <w:u w:val="single"/>
+                  <w:lang w:val="en-GB"/>
+                </w:rPr>
+                <m:t>v</m:t>
+              </m:r>
+            </m:e>
+          </m:d>
           <m:r>
             <m:rPr>
               <m:sty m:val="p"/>
@@ -618,18 +556,7 @@
               <w:u w:val="single"/>
               <w:lang w:val="en-GB"/>
             </w:rPr>
-            <m:t>env</m:t>
-          </m:r>
-          <m:r>
-            <m:rPr>
-              <m:sty m:val="p"/>
-            </m:rPr>
-            <w:rPr>
-              <w:rFonts w:ascii="Cambria Math" w:hAnsi="Cambria Math" w:cstheme="minorHAnsi"/>
-              <w:sz w:val="18"/>
-              <w:szCs w:val="18"/>
-            </w:rPr>
-            <m:t>⊳</m:t>
+            <m:t>=t list</m:t>
           </m:r>
           <m:r>
             <m:rPr>
@@ -642,73 +569,6 @@
               <w:u w:val="single"/>
               <w:lang w:val="en-GB"/>
             </w:rPr>
-            <m:t xml:space="preserve">l⇒v </m:t>
-          </m:r>
-          <m:r>
-            <m:rPr>
-              <m:sty m:val="p"/>
-            </m:rPr>
-            <w:rPr>
-              <w:rFonts w:ascii="Cambria Math" w:hAnsi="Cambria Math" w:cstheme="minorHAnsi"/>
-              <w:sz w:val="18"/>
-              <w:szCs w:val="18"/>
-              <w:u w:val="single"/>
-              <w:lang w:val="en-GB"/>
-            </w:rPr>
-            <m:t>tp</m:t>
-          </m:r>
-          <m:d>
-            <m:dPr>
-              <m:ctrlPr>
-                <w:rPr>
-                  <w:rFonts w:ascii="Cambria Math" w:hAnsi="Cambria Math" w:cstheme="minorHAnsi"/>
-                  <w:sz w:val="18"/>
-                  <w:szCs w:val="18"/>
-                  <w:u w:val="single"/>
-                  <w:lang w:val="en-GB"/>
-                </w:rPr>
-              </m:ctrlPr>
-            </m:dPr>
-            <m:e>
-              <m:r>
-                <m:rPr>
-                  <m:sty m:val="p"/>
-                </m:rPr>
-                <w:rPr>
-                  <w:rFonts w:ascii="Cambria Math" w:hAnsi="Cambria Math" w:cstheme="minorHAnsi"/>
-                  <w:sz w:val="18"/>
-                  <w:szCs w:val="18"/>
-                  <w:u w:val="single"/>
-                  <w:lang w:val="en-GB"/>
-                </w:rPr>
-                <m:t>v</m:t>
-              </m:r>
-            </m:e>
-          </m:d>
-          <m:r>
-            <m:rPr>
-              <m:sty m:val="p"/>
-            </m:rPr>
-            <w:rPr>
-              <w:rFonts w:ascii="Cambria Math" w:hAnsi="Cambria Math" w:cstheme="minorHAnsi"/>
-              <w:sz w:val="18"/>
-              <w:szCs w:val="18"/>
-              <w:u w:val="single"/>
-              <w:lang w:val="en-GB"/>
-            </w:rPr>
-            <m:t>=t list</m:t>
-          </m:r>
-          <m:r>
-            <m:rPr>
-              <m:sty m:val="p"/>
-            </m:rPr>
-            <w:rPr>
-              <w:rFonts w:ascii="Cambria Math" w:hAnsi="Cambria Math" w:cstheme="minorHAnsi"/>
-              <w:sz w:val="18"/>
-              <w:szCs w:val="18"/>
-              <w:u w:val="single"/>
-              <w:lang w:val="en-GB"/>
-            </w:rPr>
             <w:br/>
           </m:r>
         </m:oMath>
@@ -720,16 +580,7 @@
               <w:szCs w:val="18"/>
               <w:lang w:val="en-GB"/>
             </w:rPr>
-            <m:t xml:space="preserve">    </m:t>
-          </m:r>
-          <m:r>
-            <w:rPr>
-              <w:rFonts w:ascii="Cambria Math" w:eastAsiaTheme="minorEastAsia" w:hAnsi="Cambria Math" w:cstheme="minorHAnsi"/>
-              <w:sz w:val="18"/>
-              <w:szCs w:val="18"/>
-              <w:lang w:val="en-GB"/>
-            </w:rPr>
-            <m:t xml:space="preserve">      </m:t>
+            <m:t xml:space="preserve">          </m:t>
           </m:r>
           <m:r>
             <m:rPr>
@@ -911,18 +762,7 @@
               <w:u w:val="single"/>
               <w:lang w:val="en-GB"/>
             </w:rPr>
-            <m:t xml:space="preserve">    t∈tsub     </m:t>
-          </m:r>
-          <m:r>
-            <m:rPr>
-              <m:sty m:val="p"/>
-            </m:rPr>
-            <w:rPr>
-              <w:rFonts w:ascii="Cambria Math" w:hAnsi="Cambria Math" w:cstheme="minorHAnsi"/>
-              <w:u w:val="single"/>
-              <w:lang w:val="en-GB"/>
-            </w:rPr>
-            <m:t>env</m:t>
+            <m:t xml:space="preserve">    t∈tsub     env</m:t>
           </m:r>
           <m:r>
             <m:rPr>
@@ -988,17 +828,7 @@
               <w:rFonts w:ascii="Cambria Math" w:hAnsi="Cambria Math" w:cstheme="minorHAnsi"/>
               <w:lang w:val="en-GB"/>
             </w:rPr>
-            <m:t xml:space="preserve">      </m:t>
-          </m:r>
-          <m:r>
-            <m:rPr>
-              <m:sty m:val="p"/>
-            </m:rPr>
-            <w:rPr>
-              <w:rFonts w:ascii="Cambria Math" w:hAnsi="Cambria Math" w:cstheme="minorHAnsi"/>
-              <w:lang w:val="en-GB"/>
-            </w:rPr>
-            <m:t>IsEmpty</m:t>
+            <m:t xml:space="preserve">      IsEmpty</m:t>
           </m:r>
           <m:d>
             <m:dPr>
@@ -1052,7 +882,16 @@
               <w:u w:val="single"/>
               <w:lang w:val="en-GB"/>
             </w:rPr>
-            <m:t xml:space="preserve">t∈tsub    </m:t>
+            <m:t>t∈tsub    env</m:t>
+          </m:r>
+          <m:r>
+            <m:rPr>
+              <m:sty m:val="p"/>
+            </m:rPr>
+            <w:rPr>
+              <w:rFonts w:ascii="Cambria Math" w:hAnsi="Cambria Math" w:cstheme="minorHAnsi"/>
+            </w:rPr>
+            <m:t>⊳</m:t>
           </m:r>
           <m:r>
             <m:rPr>
@@ -1063,49 +902,7 @@
               <w:u w:val="single"/>
               <w:lang w:val="en-GB"/>
             </w:rPr>
-            <m:t>env</m:t>
-          </m:r>
-          <m:r>
-            <m:rPr>
-              <m:sty m:val="p"/>
-            </m:rPr>
-            <w:rPr>
-              <w:rFonts w:ascii="Cambria Math" w:hAnsi="Cambria Math" w:cstheme="minorHAnsi"/>
-            </w:rPr>
-            <m:t>⊳</m:t>
-          </m:r>
-          <m:r>
-            <m:rPr>
-              <m:sty m:val="p"/>
-            </m:rPr>
-            <w:rPr>
-              <w:rFonts w:ascii="Cambria Math" w:hAnsi="Cambria Math" w:cstheme="minorHAnsi"/>
-              <w:u w:val="single"/>
-              <w:lang w:val="en-GB"/>
-            </w:rPr>
-            <m:t xml:space="preserve">l⇒ </m:t>
-          </m:r>
-          <m:r>
-            <m:rPr>
-              <m:sty m:val="p"/>
-            </m:rPr>
-            <w:rPr>
-              <w:rFonts w:ascii="Cambria Math" w:hAnsi="Cambria Math" w:cstheme="minorHAnsi"/>
-              <w:u w:val="single"/>
-              <w:lang w:val="en-GB"/>
-            </w:rPr>
-            <m:t>v∧</m:t>
-          </m:r>
-          <m:r>
-            <m:rPr>
-              <m:sty m:val="p"/>
-            </m:rPr>
-            <w:rPr>
-              <w:rFonts w:ascii="Cambria Math" w:hAnsi="Cambria Math" w:cstheme="minorHAnsi"/>
-              <w:u w:val="single"/>
-              <w:lang w:val="en-GB"/>
-            </w:rPr>
-            <m:t xml:space="preserve"> v≠ </m:t>
+            <m:t xml:space="preserve">l⇒ v∧ v≠ </m:t>
           </m:r>
           <m:r>
             <m:rPr>
@@ -1140,27 +937,7 @@
               <w:rFonts w:ascii="Cambria Math" w:hAnsi="Cambria Math" w:cstheme="minorHAnsi"/>
               <w:lang w:val="en-GB"/>
             </w:rPr>
-            <m:t xml:space="preserve">    </m:t>
-          </m:r>
-          <m:r>
-            <m:rPr>
-              <m:sty m:val="p"/>
-            </m:rPr>
-            <w:rPr>
-              <w:rFonts w:ascii="Cambria Math" w:hAnsi="Cambria Math" w:cstheme="minorHAnsi"/>
-              <w:lang w:val="en-GB"/>
-            </w:rPr>
-            <m:t xml:space="preserve">       </m:t>
-          </m:r>
-          <m:r>
-            <m:rPr>
-              <m:sty m:val="p"/>
-            </m:rPr>
-            <w:rPr>
-              <w:rFonts w:ascii="Cambria Math" w:hAnsi="Cambria Math" w:cstheme="minorHAnsi"/>
-              <w:lang w:val="en-GB"/>
-            </w:rPr>
-            <m:t>IsEmpty</m:t>
+            <m:t xml:space="preserve">           IsEmpty</m:t>
           </m:r>
           <m:d>
             <m:dPr>
@@ -1224,8 +1001,6 @@
           <w:lang w:val="en-GB"/>
         </w:rPr>
       </w:pPr>
-      <w:bookmarkStart w:id="0" w:name="_GoBack"/>
-      <w:bookmarkEnd w:id="0"/>
     </w:p>
     <w:p>
       <w:pPr>
@@ -1274,19 +1049,7 @@
               <w:szCs w:val="20"/>
               <w:lang w:val="en-GB"/>
             </w:rPr>
-            <m:t>t∈tsub</m:t>
-          </m:r>
-          <m:r>
-            <m:rPr>
-              <m:sty m:val="p"/>
-            </m:rPr>
-            <w:rPr>
-              <w:rFonts w:ascii="Cambria Math" w:hAnsi="Cambria Math" w:cstheme="minorHAnsi"/>
-              <w:sz w:val="20"/>
-              <w:szCs w:val="20"/>
-              <w:lang w:val="en-GB"/>
-            </w:rPr>
-            <m:t xml:space="preserve">    env</m:t>
+            <m:t>t∈tsub    env</m:t>
           </m:r>
           <m:r>
             <m:rPr>
@@ -1784,6 +1547,9 @@
             </m:e>
           </m:d>
           <m:r>
+            <m:rPr>
+              <m:sty m:val="p"/>
+            </m:rPr>
             <w:rPr>
               <w:rFonts w:ascii="Cambria Math" w:hAnsi="Cambria Math" w:cstheme="minorHAnsi"/>
               <w:sz w:val="20"/>
@@ -2108,6 +1874,9 @@
             <m:t xml:space="preserve">                              </m:t>
           </m:r>
           <m:r>
+            <m:rPr>
+              <m:sty m:val="p"/>
+            </m:rPr>
             <w:rPr>
               <w:rFonts w:ascii="Cambria Math" w:eastAsiaTheme="minorEastAsia" w:hAnsi="Cambria Math" w:cstheme="minorHAnsi"/>
               <w:sz w:val="20"/>
@@ -2167,15 +1936,7 @@
               <w:sz w:val="20"/>
               <w:szCs w:val="20"/>
             </w:rPr>
-            <m:t>⇒</m:t>
-          </m:r>
-          <m:r>
-            <w:rPr>
-              <w:rFonts w:ascii="Cambria Math" w:hAnsi="Cambria Math" w:cstheme="minorHAnsi"/>
-              <w:sz w:val="20"/>
-              <w:szCs w:val="20"/>
-            </w:rPr>
-            <m:t>Set</m:t>
+            <m:t>⇒Set</m:t>
           </m:r>
           <m:d>
             <m:dPr>
@@ -2760,6 +2521,9 @@
             </m:e>
           </m:d>
           <m:r>
+            <m:rPr>
+              <m:sty m:val="p"/>
+            </m:rPr>
             <w:rPr>
               <w:rFonts w:ascii="Cambria Math" w:hAnsi="Cambria Math" w:cstheme="minorHAnsi"/>
               <w:sz w:val="20"/>
@@ -2877,16 +2641,7 @@
                           <w:szCs w:val="20"/>
                           <w:u w:val="single"/>
                         </w:rPr>
-                        <m:t>∧</m:t>
-                      </m:r>
-                      <m:r>
-                        <w:rPr>
-                          <w:rFonts w:ascii="Cambria Math" w:eastAsiaTheme="minorEastAsia" w:hAnsi="Cambria Math" w:cstheme="minorHAnsi"/>
-                          <w:sz w:val="20"/>
-                          <w:szCs w:val="20"/>
-                          <w:u w:val="single"/>
-                        </w:rPr>
-                        <m:t>x∈</m:t>
+                        <m:t>∧x∈</m:t>
                       </m:r>
                       <m:sSup>
                         <m:sSupPr>
@@ -3093,6 +2848,9 @@
             <m:t xml:space="preserve">                              </m:t>
           </m:r>
           <m:r>
+            <m:rPr>
+              <m:sty m:val="p"/>
+            </m:rPr>
             <w:rPr>
               <w:rFonts w:ascii="Cambria Math" w:eastAsiaTheme="minorEastAsia" w:hAnsi="Cambria Math" w:cstheme="minorHAnsi"/>
               <w:sz w:val="20"/>
@@ -3120,18 +2878,7 @@
               <w:sz w:val="20"/>
               <w:szCs w:val="20"/>
             </w:rPr>
-            <m:t>⊳</m:t>
-          </m:r>
-          <m:r>
-            <m:rPr>
-              <m:sty m:val="p"/>
-            </m:rPr>
-            <w:rPr>
-              <w:rFonts w:ascii="Cambria Math" w:hAnsi="Cambria Math" w:cstheme="minorHAnsi"/>
-              <w:sz w:val="20"/>
-              <w:szCs w:val="20"/>
-            </w:rPr>
-            <m:t>Intersection</m:t>
+            <m:t>⊳Intersection</m:t>
           </m:r>
           <m:d>
             <m:dPr>
@@ -3748,6 +3495,9 @@
             </m:e>
           </m:d>
           <m:r>
+            <m:rPr>
+              <m:sty m:val="p"/>
+            </m:rPr>
             <w:rPr>
               <w:rFonts w:ascii="Cambria Math" w:hAnsi="Cambria Math" w:cstheme="minorHAnsi"/>
               <w:sz w:val="20"/>
@@ -3865,25 +3615,7 @@
                           <w:szCs w:val="20"/>
                           <w:u w:val="single"/>
                         </w:rPr>
-                        <m:t>∧</m:t>
-                      </m:r>
-                      <m:r>
-                        <w:rPr>
-                          <w:rFonts w:ascii="Cambria Math" w:eastAsiaTheme="minorEastAsia" w:hAnsi="Cambria Math" w:cstheme="minorHAnsi"/>
-                          <w:sz w:val="20"/>
-                          <w:szCs w:val="20"/>
-                          <w:u w:val="single"/>
-                        </w:rPr>
-                        <m:t>x</m:t>
-                      </m:r>
-                      <m:r>
-                        <w:rPr>
-                          <w:rFonts w:ascii="Cambria Math" w:eastAsiaTheme="minorEastAsia" w:hAnsi="Cambria Math" w:cstheme="minorHAnsi"/>
-                          <w:sz w:val="20"/>
-                          <w:szCs w:val="20"/>
-                          <w:u w:val="single"/>
-                        </w:rPr>
-                        <m:t xml:space="preserve"> ∉</m:t>
+                        <m:t>∧x ∉</m:t>
                       </m:r>
                       <m:sSup>
                         <m:sSupPr>
@@ -4090,6 +3822,9 @@
             <m:t xml:space="preserve">                              </m:t>
           </m:r>
           <m:r>
+            <m:rPr>
+              <m:sty m:val="p"/>
+            </m:rPr>
             <w:rPr>
               <w:rFonts w:ascii="Cambria Math" w:eastAsiaTheme="minorEastAsia" w:hAnsi="Cambria Math" w:cstheme="minorHAnsi"/>
               <w:sz w:val="20"/>
@@ -4117,18 +3852,7 @@
               <w:sz w:val="20"/>
               <w:szCs w:val="20"/>
             </w:rPr>
-            <m:t>⊳</m:t>
-          </m:r>
-          <m:r>
-            <m:rPr>
-              <m:sty m:val="p"/>
-            </m:rPr>
-            <w:rPr>
-              <w:rFonts w:ascii="Cambria Math" w:hAnsi="Cambria Math" w:cstheme="minorHAnsi"/>
-              <w:sz w:val="20"/>
-              <w:szCs w:val="20"/>
-            </w:rPr>
-            <m:t>Difference</m:t>
+            <m:t>⊳Difference</m:t>
           </m:r>
           <m:d>
             <m:dPr>
@@ -4276,27 +4000,7 @@
               <w:rFonts w:ascii="Cambria Math" w:hAnsi="Cambria Math" w:cstheme="minorHAnsi"/>
               <w:u w:val="single"/>
             </w:rPr>
-            <m:t>⊳e1⇒</m:t>
-          </m:r>
-          <m:r>
-            <m:rPr>
-              <m:sty m:val="p"/>
-            </m:rPr>
-            <w:rPr>
-              <w:rFonts w:ascii="Cambria Math" w:hAnsi="Cambria Math" w:cstheme="minorHAnsi"/>
-              <w:u w:val="single"/>
-            </w:rPr>
-            <m:t>v1</m:t>
-          </m:r>
-          <m:r>
-            <m:rPr>
-              <m:sty m:val="p"/>
-            </m:rPr>
-            <w:rPr>
-              <w:rFonts w:ascii="Cambria Math" w:hAnsi="Cambria Math" w:cstheme="minorHAnsi"/>
-              <w:u w:val="single"/>
-            </w:rPr>
-            <m:t xml:space="preserve">∧ </m:t>
+            <m:t xml:space="preserve">⊳e1⇒v1∧ </m:t>
           </m:r>
           <m:r>
             <m:rPr>
@@ -4403,16 +4107,7 @@
             <w:rPr>
               <w:rFonts w:ascii="Cambria Math" w:hAnsi="Cambria Math" w:cstheme="minorHAnsi"/>
             </w:rPr>
-            <m:t>⊳e1⇒</m:t>
-          </m:r>
-          <m:r>
-            <m:rPr>
-              <m:sty m:val="p"/>
-            </m:rPr>
-            <w:rPr>
-              <w:rFonts w:ascii="Cambria Math" w:hAnsi="Cambria Math" w:cstheme="minorHAnsi"/>
-            </w:rPr>
-            <m:t>v1</m:t>
+            <m:t>⊳e1⇒v1</m:t>
           </m:r>
           <m:r>
             <w:rPr>
@@ -4610,61 +4305,37 @@
               <w:szCs w:val="20"/>
               <w:u w:val="single"/>
             </w:rPr>
-            <m:t>⊳e1⇒</m:t>
-          </m:r>
-          <m:r>
-            <m:rPr>
-              <m:sty m:val="p"/>
-            </m:rPr>
+            <m:t>⊳e1⇒v1</m:t>
+          </m:r>
+          <m:r>
             <w:rPr>
               <w:rFonts w:ascii="Cambria Math" w:hAnsi="Cambria Math" w:cstheme="minorHAnsi"/>
               <w:sz w:val="20"/>
               <w:szCs w:val="20"/>
               <w:u w:val="single"/>
             </w:rPr>
-            <m:t>v1</m:t>
-          </m:r>
-          <m:r>
-            <w:rPr>
-              <w:rFonts w:ascii="Cambria Math" w:hAnsi="Cambria Math" w:cstheme="minorHAnsi"/>
+            <m:t xml:space="preserve">    </m:t>
+          </m:r>
+          <m:r>
+            <w:rPr>
+              <w:rFonts w:ascii="Cambria Math" w:eastAsiaTheme="minorEastAsia" w:hAnsi="Cambria Math" w:cstheme="minorHAnsi"/>
               <w:sz w:val="20"/>
               <w:szCs w:val="20"/>
               <w:u w:val="single"/>
             </w:rPr>
-            <m:t xml:space="preserve">    </m:t>
-          </m:r>
-          <m:r>
-            <w:rPr>
-              <w:rFonts w:ascii="Cambria Math" w:eastAsiaTheme="minorEastAsia" w:hAnsi="Cambria Math" w:cstheme="minorHAnsi"/>
+            <m:t>env</m:t>
+          </m:r>
+          <m:r>
+            <m:rPr>
+              <m:sty m:val="p"/>
+            </m:rPr>
+            <w:rPr>
+              <w:rFonts w:ascii="Cambria Math" w:hAnsi="Cambria Math" w:cstheme="minorHAnsi"/>
               <w:sz w:val="20"/>
               <w:szCs w:val="20"/>
               <w:u w:val="single"/>
             </w:rPr>
-            <m:t>env</m:t>
-          </m:r>
-          <m:r>
-            <m:rPr>
-              <m:sty m:val="p"/>
-            </m:rPr>
-            <w:rPr>
-              <w:rFonts w:ascii="Cambria Math" w:hAnsi="Cambria Math" w:cstheme="minorHAnsi"/>
-              <w:sz w:val="20"/>
-              <w:szCs w:val="20"/>
-              <w:u w:val="single"/>
-            </w:rPr>
-            <m:t>⊳e2⇒</m:t>
-          </m:r>
-          <m:r>
-            <m:rPr>
-              <m:sty m:val="p"/>
-            </m:rPr>
-            <w:rPr>
-              <w:rFonts w:ascii="Cambria Math" w:hAnsi="Cambria Math" w:cstheme="minorHAnsi"/>
-              <w:sz w:val="20"/>
-              <w:szCs w:val="20"/>
-              <w:u w:val="single"/>
-            </w:rPr>
-            <m:t>v2</m:t>
+            <m:t>⊳e2⇒v2</m:t>
           </m:r>
           <m:r>
             <w:rPr>
@@ -4700,6 +4371,9 @@
             </m:e>
           </m:d>
           <m:r>
+            <m:rPr>
+              <m:sty m:val="p"/>
+            </m:rPr>
             <w:rPr>
               <w:rFonts w:ascii="Cambria Math" w:hAnsi="Cambria Math" w:cstheme="minorHAnsi"/>
               <w:sz w:val="20"/>
@@ -4821,18 +4495,7 @@
               <w:sz w:val="20"/>
               <w:szCs w:val="20"/>
             </w:rPr>
-            <m:t>⊳e1⇒</m:t>
-          </m:r>
-          <m:r>
-            <m:rPr>
-              <m:sty m:val="p"/>
-            </m:rPr>
-            <w:rPr>
-              <w:rFonts w:ascii="Cambria Math" w:hAnsi="Cambria Math" w:cstheme="minorHAnsi"/>
-              <w:sz w:val="20"/>
-              <w:szCs w:val="20"/>
-            </w:rPr>
-            <m:t>v1</m:t>
+            <m:t>⊳e1⇒v1</m:t>
           </m:r>
           <m:r>
             <w:rPr>
@@ -4859,18 +4522,7 @@
               <w:sz w:val="20"/>
               <w:szCs w:val="20"/>
             </w:rPr>
-            <m:t>⊳e2⇒</m:t>
-          </m:r>
-          <m:r>
-            <m:rPr>
-              <m:sty m:val="p"/>
-            </m:rPr>
-            <w:rPr>
-              <w:rFonts w:ascii="Cambria Math" w:hAnsi="Cambria Math" w:cstheme="minorHAnsi"/>
-              <w:sz w:val="20"/>
-              <w:szCs w:val="20"/>
-            </w:rPr>
-            <m:t>v2</m:t>
+            <m:t>⊳e2⇒v2</m:t>
           </m:r>
           <m:r>
             <w:rPr>
@@ -4903,6 +4555,9 @@
             </m:e>
           </m:d>
           <m:r>
+            <m:rPr>
+              <m:sty m:val="p"/>
+            </m:rPr>
             <w:rPr>
               <w:rFonts w:ascii="Cambria Math" w:hAnsi="Cambria Math" w:cstheme="minorHAnsi"/>
               <w:sz w:val="20"/>
@@ -5031,7 +4686,7 @@
               <w:sz w:val="20"/>
               <w:szCs w:val="20"/>
             </w:rPr>
-            <m:t>t</m:t>
+            <m:t>t∈tsub</m:t>
           </m:r>
           <m:r>
             <w:rPr>
@@ -5039,7 +4694,7 @@
               <w:sz w:val="20"/>
               <w:szCs w:val="20"/>
             </w:rPr>
-            <m:t xml:space="preserve">∈tsub </m:t>
+            <m:t xml:space="preserve"> </m:t>
           </m:r>
           <m:r>
             <w:rPr>
@@ -5047,29 +4702,18 @@
               <w:sz w:val="20"/>
               <w:szCs w:val="20"/>
             </w:rPr>
-            <m:t>env</m:t>
-          </m:r>
-          <m:r>
-            <m:rPr>
-              <m:sty m:val="p"/>
-            </m:rPr>
-            <w:rPr>
-              <w:rFonts w:ascii="Cambria Math" w:hAnsi="Cambria Math" w:cstheme="minorHAnsi"/>
-              <w:sz w:val="20"/>
-              <w:szCs w:val="20"/>
-            </w:rPr>
-            <m:t>⊳</m:t>
-          </m:r>
-          <m:r>
-            <m:rPr>
-              <m:sty m:val="p"/>
-            </m:rPr>
-            <w:rPr>
-              <w:rFonts w:ascii="Cambria Math" w:hAnsi="Cambria Math" w:cstheme="minorHAnsi"/>
-              <w:sz w:val="20"/>
-              <w:szCs w:val="20"/>
-            </w:rPr>
-            <m:t>e1⇒Set</m:t>
+            <m:t xml:space="preserve"> env</m:t>
+          </m:r>
+          <m:r>
+            <m:rPr>
+              <m:sty m:val="p"/>
+            </m:rPr>
+            <w:rPr>
+              <w:rFonts w:ascii="Cambria Math" w:hAnsi="Cambria Math" w:cstheme="minorHAnsi"/>
+              <w:sz w:val="20"/>
+              <w:szCs w:val="20"/>
+            </w:rPr>
+            <m:t>⊳e1⇒Set</m:t>
           </m:r>
           <m:d>
             <m:dPr>
@@ -5123,18 +4767,7 @@
               <w:sz w:val="20"/>
               <w:szCs w:val="20"/>
             </w:rPr>
-            <m:t>⊳</m:t>
-          </m:r>
-          <m:r>
-            <m:rPr>
-              <m:sty m:val="p"/>
-            </m:rPr>
-            <w:rPr>
-              <w:rFonts w:ascii="Cambria Math" w:hAnsi="Cambria Math" w:cstheme="minorHAnsi"/>
-              <w:sz w:val="20"/>
-              <w:szCs w:val="20"/>
-            </w:rPr>
-            <m:t xml:space="preserve">e2⇒v2 :t </m:t>
+            <m:t xml:space="preserve">⊳e2⇒v2 :t </m:t>
           </m:r>
           <m:r>
             <m:rPr>
@@ -5303,6 +4936,8 @@
               </m:d>
             </m:e>
           </m:d>
+          <w:bookmarkStart w:id="0" w:name="_GoBack"/>
+          <w:bookmarkEnd w:id="0"/>
           <m:r>
             <m:rPr>
               <m:sty m:val="p"/>
@@ -5345,18 +4980,7 @@
               <w:sz w:val="20"/>
               <w:szCs w:val="20"/>
             </w:rPr>
-            <m:t>⊳</m:t>
-          </m:r>
-          <m:r>
-            <m:rPr>
-              <m:sty m:val="p"/>
-            </m:rPr>
-            <w:rPr>
-              <w:rFonts w:ascii="Cambria Math" w:hAnsi="Cambria Math" w:cstheme="minorHAnsi"/>
-              <w:sz w:val="20"/>
-              <w:szCs w:val="20"/>
-            </w:rPr>
-            <m:t>Insert</m:t>
+            <m:t>⊳Insert</m:t>
           </m:r>
           <m:d>
             <m:dPr>
@@ -5413,18 +5037,7 @@
                   <w:sz w:val="20"/>
                   <w:szCs w:val="20"/>
                 </w:rPr>
-                <m:t>t</m:t>
-              </m:r>
-              <m:r>
-                <m:rPr>
-                  <m:sty m:val="p"/>
-                </m:rPr>
-                <w:rPr>
-                  <w:rFonts w:ascii="Cambria Math" w:hAnsi="Cambria Math" w:cstheme="minorHAnsi"/>
-                  <w:sz w:val="20"/>
-                  <w:szCs w:val="20"/>
-                </w:rPr>
-                <m:t>, v</m:t>
+                <m:t>t, v</m:t>
               </m:r>
             </m:e>
           </m:d>
@@ -5487,37 +5100,18 @@
               <w:sz w:val="20"/>
               <w:szCs w:val="20"/>
             </w:rPr>
-            <m:t xml:space="preserve">t∈tsub  </m:t>
-          </m:r>
-          <m:r>
-            <w:rPr>
-              <w:rFonts w:ascii="Cambria Math" w:eastAsiaTheme="minorEastAsia" w:hAnsi="Cambria Math" w:cstheme="minorHAnsi"/>
-              <w:sz w:val="20"/>
-              <w:szCs w:val="20"/>
-            </w:rPr>
-            <m:t>env</m:t>
-          </m:r>
-          <m:r>
-            <m:rPr>
-              <m:sty m:val="p"/>
-            </m:rPr>
-            <w:rPr>
-              <w:rFonts w:ascii="Cambria Math" w:hAnsi="Cambria Math" w:cstheme="minorHAnsi"/>
-              <w:sz w:val="20"/>
-              <w:szCs w:val="20"/>
-            </w:rPr>
-            <m:t>⊳</m:t>
-          </m:r>
-          <m:r>
-            <m:rPr>
-              <m:sty m:val="p"/>
-            </m:rPr>
-            <w:rPr>
-              <w:rFonts w:ascii="Cambria Math" w:hAnsi="Cambria Math" w:cstheme="minorHAnsi"/>
-              <w:sz w:val="20"/>
-              <w:szCs w:val="20"/>
-            </w:rPr>
-            <m:t>e1⇒Set</m:t>
+            <m:t>t∈tsub  env</m:t>
+          </m:r>
+          <m:r>
+            <m:rPr>
+              <m:sty m:val="p"/>
+            </m:rPr>
+            <w:rPr>
+              <w:rFonts w:ascii="Cambria Math" w:hAnsi="Cambria Math" w:cstheme="minorHAnsi"/>
+              <w:sz w:val="20"/>
+              <w:szCs w:val="20"/>
+            </w:rPr>
+            <m:t>⊳e1⇒Set</m:t>
           </m:r>
           <m:d>
             <m:dPr>
@@ -5568,18 +5162,7 @@
               <w:sz w:val="20"/>
               <w:szCs w:val="20"/>
             </w:rPr>
-            <m:t>⊳</m:t>
-          </m:r>
-          <m:r>
-            <m:rPr>
-              <m:sty m:val="p"/>
-            </m:rPr>
-            <w:rPr>
-              <w:rFonts w:ascii="Cambria Math" w:hAnsi="Cambria Math" w:cstheme="minorHAnsi"/>
-              <w:sz w:val="20"/>
-              <w:szCs w:val="20"/>
-            </w:rPr>
-            <m:t>e2⇒v2 :t</m:t>
+            <m:t>⊳e2⇒v2 :t</m:t>
           </m:r>
           <m:r>
             <m:rPr>
@@ -5664,19 +5247,7 @@
                           <w:szCs w:val="20"/>
                           <w:u w:val="single"/>
                         </w:rPr>
-                        <m:t>x∈v1</m:t>
-                      </m:r>
-                      <m:r>
-                        <m:rPr>
-                          <m:sty m:val="p"/>
-                        </m:rPr>
-                        <w:rPr>
-                          <w:rFonts w:ascii="Cambria Math" w:hAnsi="Cambria Math" w:cstheme="minorHAnsi"/>
-                          <w:sz w:val="20"/>
-                          <w:szCs w:val="20"/>
-                          <w:u w:val="single"/>
-                        </w:rPr>
-                        <m:t>∧</m:t>
+                        <m:t>x∈v1∧</m:t>
                       </m:r>
                       <m:d>
                         <m:dPr>
@@ -5796,6 +5367,9 @@
             </m:e>
           </m:d>
           <m:r>
+            <m:rPr>
+              <m:sty m:val="p"/>
+            </m:rPr>
             <w:rPr>
               <w:rFonts w:ascii="Cambria Math" w:hAnsi="Cambria Math" w:cstheme="minorHAnsi"/>
               <w:sz w:val="20"/>
@@ -5823,18 +5397,7 @@
               <w:sz w:val="20"/>
               <w:szCs w:val="20"/>
             </w:rPr>
-            <m:t>⊳</m:t>
-          </m:r>
-          <m:r>
-            <m:rPr>
-              <m:sty m:val="p"/>
-            </m:rPr>
-            <w:rPr>
-              <w:rFonts w:ascii="Cambria Math" w:hAnsi="Cambria Math" w:cstheme="minorHAnsi"/>
-              <w:sz w:val="20"/>
-              <w:szCs w:val="20"/>
-            </w:rPr>
-            <m:t>Remove</m:t>
+            <m:t>⊳Remove</m:t>
           </m:r>
           <m:d>
             <m:dPr>
@@ -6063,6 +5626,9 @@
             </m:e>
           </m:d>
           <m:r>
+            <m:rPr>
+              <m:sty m:val="p"/>
+            </m:rPr>
             <w:rPr>
               <w:rFonts w:ascii="Cambria Math" w:eastAsiaTheme="minorEastAsia" w:hAnsi="Cambria Math" w:cstheme="minorHAnsi"/>
               <w:sz w:val="20"/>
@@ -6291,25 +5857,7 @@
                       <w:szCs w:val="20"/>
                       <w:u w:val="single"/>
                     </w:rPr>
-                    <m:t>∀ u∈l . u</m:t>
-                  </m:r>
-                  <m:r>
-                    <w:rPr>
-                      <w:rFonts w:ascii="Cambria Math" w:hAnsi="Cambria Math" w:cstheme="minorHAnsi"/>
-                      <w:sz w:val="20"/>
-                      <w:szCs w:val="20"/>
-                      <w:u w:val="single"/>
-                    </w:rPr>
-                    <m:t>≤</m:t>
-                  </m:r>
-                  <m:r>
-                    <w:rPr>
-                      <w:rFonts w:ascii="Cambria Math" w:hAnsi="Cambria Math" w:cstheme="minorHAnsi"/>
-                      <w:sz w:val="20"/>
-                      <w:szCs w:val="20"/>
-                      <w:u w:val="single"/>
-                    </w:rPr>
-                    <m:t>v</m:t>
+                    <m:t>∀ u∈l . u≤v</m:t>
                   </m:r>
                 </m:e>
               </m:d>
@@ -6325,6 +5873,9 @@
             </m:e>
           </m:d>
           <m:r>
+            <m:rPr>
+              <m:sty m:val="p"/>
+            </m:rPr>
             <w:rPr>
               <w:rFonts w:ascii="Cambria Math" w:eastAsiaTheme="minorEastAsia" w:hAnsi="Cambria Math" w:cstheme="minorHAnsi"/>
               <w:sz w:val="20"/>
@@ -6356,18 +5907,7 @@
               <w:sz w:val="20"/>
               <w:szCs w:val="20"/>
             </w:rPr>
-            <m:t>⊳GetM</m:t>
-          </m:r>
-          <m:r>
-            <m:rPr>
-              <m:sty m:val="p"/>
-            </m:rPr>
-            <w:rPr>
-              <w:rFonts w:ascii="Cambria Math" w:hAnsi="Cambria Math" w:cstheme="minorHAnsi"/>
-              <w:sz w:val="20"/>
-              <w:szCs w:val="20"/>
-            </w:rPr>
-            <m:t>ax</m:t>
+            <m:t>⊳GetMax</m:t>
           </m:r>
           <m:d>
             <m:dPr>
@@ -6492,20 +6032,7 @@
               <w:u w:val="single"/>
               <w:lang w:val="en-GB"/>
             </w:rPr>
-            <m:t>⊳e1</m:t>
-          </m:r>
-          <m:r>
-            <m:rPr>
-              <m:sty m:val="p"/>
-            </m:rPr>
-            <w:rPr>
-              <w:rFonts w:ascii="Cambria Math" w:hAnsi="Cambria Math" w:cstheme="minorHAnsi"/>
-              <w:sz w:val="20"/>
-              <w:szCs w:val="20"/>
-              <w:u w:val="single"/>
-              <w:lang w:val="en-GB"/>
-            </w:rPr>
-            <m:t>⇒Closure</m:t>
+            <m:t>⊳e1⇒Closure</m:t>
           </m:r>
           <m:d>
             <m:dPr>
@@ -6676,20 +6203,7 @@
                       <w:u w:val="single"/>
                       <w:lang w:val="en-GB"/>
                     </w:rPr>
-                    <m:t>⊳expr⇒</m:t>
-                  </m:r>
-                  <m:r>
-                    <m:rPr>
-                      <m:sty m:val="p"/>
-                    </m:rPr>
-                    <w:rPr>
-                      <w:rFonts w:ascii="Cambria Math" w:hAnsi="Cambria Math" w:cstheme="minorHAnsi"/>
-                      <w:sz w:val="20"/>
-                      <w:szCs w:val="20"/>
-                      <w:u w:val="single"/>
-                      <w:lang w:val="en-GB"/>
-                    </w:rPr>
-                    <m:t>true</m:t>
+                    <m:t>⊳expr⇒true</m:t>
                   </m:r>
                   <m:ctrlPr>
                     <w:rPr>
@@ -6746,19 +6260,7 @@
               <w:szCs w:val="20"/>
               <w:lang w:val="en-GB"/>
             </w:rPr>
-            <m:t>⊳</m:t>
-          </m:r>
-          <m:r>
-            <m:rPr>
-              <m:sty m:val="p"/>
-            </m:rPr>
-            <w:rPr>
-              <w:rFonts w:ascii="Cambria Math" w:hAnsi="Cambria Math" w:cstheme="minorHAnsi"/>
-              <w:sz w:val="20"/>
-              <w:szCs w:val="20"/>
-              <w:lang w:val="en-GB"/>
-            </w:rPr>
-            <m:t>For</m:t>
+            <m:t>⊳For</m:t>
           </m:r>
           <m:r>
             <m:rPr>
@@ -6821,19 +6323,7 @@
               <w:szCs w:val="20"/>
               <w:lang w:val="en-GB"/>
             </w:rPr>
-            <m:t>⇒</m:t>
-          </m:r>
-          <m:r>
-            <m:rPr>
-              <m:sty m:val="p"/>
-            </m:rPr>
-            <w:rPr>
-              <w:rFonts w:ascii="Cambria Math" w:hAnsi="Cambria Math" w:cstheme="minorHAnsi"/>
-              <w:sz w:val="20"/>
-              <w:szCs w:val="20"/>
-              <w:lang w:val="en-GB"/>
-            </w:rPr>
-            <m:t>true</m:t>
+            <m:t>⇒true</m:t>
           </m:r>
         </m:oMath>
       </m:oMathPara>
@@ -6969,17 +6459,7 @@
                   <w:u w:val="single"/>
                   <w:lang w:val="en-GB"/>
                 </w:rPr>
-                <m:t>∃</m:t>
-              </m:r>
-              <m:r>
-                <w:rPr>
-                  <w:rFonts w:ascii="Cambria Math" w:hAnsi="Cambria Math" w:cstheme="minorHAnsi"/>
-                  <w:sz w:val="20"/>
-                  <w:szCs w:val="20"/>
-                  <w:u w:val="single"/>
-                  <w:lang w:val="en-GB"/>
-                </w:rPr>
-                <m:t xml:space="preserve">y∈v2 . </m:t>
+                <m:t xml:space="preserve">∃y∈v2 . </m:t>
               </m:r>
               <m:d>
                 <m:dPr>
@@ -7067,20 +6547,7 @@
                       <w:u w:val="single"/>
                       <w:lang w:val="en-GB"/>
                     </w:rPr>
-                    <m:t>⊳expr⇒</m:t>
-                  </m:r>
-                  <m:r>
-                    <m:rPr>
-                      <m:sty m:val="p"/>
-                    </m:rPr>
-                    <w:rPr>
-                      <w:rFonts w:ascii="Cambria Math" w:hAnsi="Cambria Math" w:cstheme="minorHAnsi"/>
-                      <w:sz w:val="20"/>
-                      <w:szCs w:val="20"/>
-                      <w:u w:val="single"/>
-                      <w:lang w:val="en-GB"/>
-                    </w:rPr>
-                    <m:t>false</m:t>
+                    <m:t>⊳expr⇒false</m:t>
                   </m:r>
                   <m:ctrlPr>
                     <w:rPr>
@@ -7137,19 +6604,7 @@
               <w:szCs w:val="20"/>
               <w:lang w:val="en-GB"/>
             </w:rPr>
-            <m:t>⊳</m:t>
-          </m:r>
-          <m:r>
-            <m:rPr>
-              <m:sty m:val="p"/>
-            </m:rPr>
-            <w:rPr>
-              <w:rFonts w:ascii="Cambria Math" w:hAnsi="Cambria Math" w:cstheme="minorHAnsi"/>
-              <w:sz w:val="20"/>
-              <w:szCs w:val="20"/>
-              <w:lang w:val="en-GB"/>
-            </w:rPr>
-            <m:t>For</m:t>
+            <m:t>⊳For</m:t>
           </m:r>
           <m:r>
             <m:rPr>
@@ -7212,19 +6667,7 @@
               <w:szCs w:val="20"/>
               <w:lang w:val="en-GB"/>
             </w:rPr>
-            <m:t>⇒</m:t>
-          </m:r>
-          <m:r>
-            <m:rPr>
-              <m:sty m:val="p"/>
-            </m:rPr>
-            <w:rPr>
-              <w:rFonts w:ascii="Cambria Math" w:hAnsi="Cambria Math" w:cstheme="minorHAnsi"/>
-              <w:sz w:val="20"/>
-              <w:szCs w:val="20"/>
-              <w:lang w:val="en-GB"/>
-            </w:rPr>
-            <m:t>false</m:t>
+            <m:t>⇒false</m:t>
           </m:r>
         </m:oMath>
       </m:oMathPara>
@@ -7277,72 +6720,7 @@
               <w:u w:val="single"/>
               <w:lang w:val="en-GB"/>
             </w:rPr>
-            <m:t>⊳e1⇒</m:t>
-          </m:r>
-          <m:r>
-            <m:rPr>
-              <m:sty m:val="p"/>
-            </m:rPr>
-            <w:rPr>
-              <w:rFonts w:ascii="Cambria Math" w:hAnsi="Cambria Math" w:cstheme="minorHAnsi"/>
-              <w:sz w:val="20"/>
-              <w:szCs w:val="20"/>
-              <w:u w:val="single"/>
-              <w:lang w:val="en-GB"/>
-            </w:rPr>
-            <m:t>g</m:t>
-          </m:r>
-          <m:r>
-            <m:rPr>
-              <m:sty m:val="p"/>
-            </m:rPr>
-            <w:rPr>
-              <w:rFonts w:ascii="Cambria Math" w:hAnsi="Cambria Math" w:cstheme="minorHAnsi"/>
-              <w:sz w:val="20"/>
-              <w:szCs w:val="20"/>
-              <w:u w:val="single"/>
-              <w:lang w:val="en-GB"/>
-            </w:rPr>
-            <m:t xml:space="preserve"> ∧ </m:t>
-          </m:r>
-          <m:r>
-            <m:rPr>
-              <m:sty m:val="p"/>
-            </m:rPr>
-            <w:rPr>
-              <w:rFonts w:ascii="Cambria Math" w:hAnsi="Cambria Math" w:cstheme="minorHAnsi"/>
-              <w:sz w:val="20"/>
-              <w:szCs w:val="20"/>
-              <w:u w:val="single"/>
-              <w:lang w:val="en-GB"/>
-            </w:rPr>
-            <m:t>g</m:t>
-          </m:r>
-          <m:r>
-            <m:rPr>
-              <m:sty m:val="p"/>
-            </m:rPr>
-            <w:rPr>
-              <w:rFonts w:ascii="Cambria Math" w:hAnsi="Cambria Math" w:cstheme="minorHAnsi"/>
-              <w:sz w:val="20"/>
-              <w:szCs w:val="20"/>
-              <w:u w:val="single"/>
-              <w:lang w:val="en-GB"/>
-            </w:rPr>
-            <m:t>==Rec</m:t>
-          </m:r>
-          <m:r>
-            <m:rPr>
-              <m:sty m:val="p"/>
-            </m:rPr>
-            <w:rPr>
-              <w:rFonts w:ascii="Cambria Math" w:hAnsi="Cambria Math" w:cstheme="minorHAnsi"/>
-              <w:sz w:val="20"/>
-              <w:szCs w:val="20"/>
-              <w:u w:val="single"/>
-              <w:lang w:val="en-GB"/>
-            </w:rPr>
-            <m:t>Closure</m:t>
+            <m:t>⊳e1⇒g ∧ g==RecClosure</m:t>
           </m:r>
           <m:d>
             <m:dPr>
@@ -7368,36 +6746,8 @@
                   <w:u w:val="single"/>
                   <w:lang w:val="en-GB"/>
                 </w:rPr>
-                <m:t xml:space="preserve">"f", </m:t>
-              </m:r>
-              <m:r>
-                <m:rPr>
-                  <m:nor/>
-                </m:rPr>
-                <w:rPr>
-                  <w:rFonts w:ascii="Cambria Math" w:hAnsi="Cambria Math" w:cstheme="minorHAnsi"/>
-                  <w:sz w:val="20"/>
-                  <w:szCs w:val="20"/>
-                  <w:u w:val="single"/>
-                  <w:lang w:val="en-GB"/>
-                </w:rPr>
-                <m:t xml:space="preserve">"x", expr, </m:t>
-              </m:r>
-              <w:proofErr w:type="spellStart"/>
-              <m:r>
-                <m:rPr>
-                  <m:nor/>
-                </m:rPr>
-                <w:rPr>
-                  <w:rFonts w:ascii="Cambria Math" w:hAnsi="Cambria Math" w:cstheme="minorHAnsi"/>
-                  <w:sz w:val="20"/>
-                  <w:szCs w:val="20"/>
-                  <w:u w:val="single"/>
-                  <w:lang w:val="en-GB"/>
-                </w:rPr>
-                <m:t>envf</m:t>
-              </m:r>
-              <w:proofErr w:type="spellEnd"/>
+                <m:t>"f", "x", expr, envf</m:t>
+              </m:r>
             </m:e>
           </m:d>
           <m:r>
@@ -7526,17 +6876,7 @@
                           <w:u w:val="single"/>
                           <w:lang w:val="en-GB"/>
                         </w:rPr>
-                        <m:t>f,</m:t>
-                      </m:r>
-                      <m:r>
-                        <w:rPr>
-                          <w:rFonts w:ascii="Cambria Math" w:hAnsi="Cambria Math" w:cstheme="minorHAnsi"/>
-                          <w:sz w:val="20"/>
-                          <w:szCs w:val="20"/>
-                          <w:u w:val="single"/>
-                          <w:lang w:val="en-GB"/>
-                        </w:rPr>
-                        <m:t>y</m:t>
+                        <m:t>f,y</m:t>
                       </m:r>
                       <m:r>
                         <m:rPr>
@@ -7574,20 +6914,7 @@
                       <w:u w:val="single"/>
                       <w:lang w:val="en-GB"/>
                     </w:rPr>
-                    <m:t>⊳expr⇒</m:t>
-                  </m:r>
-                  <m:r>
-                    <m:rPr>
-                      <m:sty m:val="p"/>
-                    </m:rPr>
-                    <w:rPr>
-                      <w:rFonts w:ascii="Cambria Math" w:hAnsi="Cambria Math" w:cstheme="minorHAnsi"/>
-                      <w:sz w:val="20"/>
-                      <w:szCs w:val="20"/>
-                      <w:u w:val="single"/>
-                      <w:lang w:val="en-GB"/>
-                    </w:rPr>
-                    <m:t>true</m:t>
+                    <m:t>⊳expr⇒true</m:t>
                   </m:r>
                   <m:ctrlPr>
                     <w:rPr>
@@ -7644,19 +6971,7 @@
               <w:szCs w:val="20"/>
               <w:lang w:val="en-GB"/>
             </w:rPr>
-            <m:t>⊳</m:t>
-          </m:r>
-          <m:r>
-            <m:rPr>
-              <m:sty m:val="p"/>
-            </m:rPr>
-            <w:rPr>
-              <w:rFonts w:ascii="Cambria Math" w:hAnsi="Cambria Math" w:cstheme="minorHAnsi"/>
-              <w:sz w:val="20"/>
-              <w:szCs w:val="20"/>
-              <w:lang w:val="en-GB"/>
-            </w:rPr>
-            <m:t>For</m:t>
+            <m:t>⊳For</m:t>
           </m:r>
           <m:r>
             <m:rPr>
@@ -7772,33 +7087,7 @@
               <w:u w:val="single"/>
               <w:lang w:val="en-GB"/>
             </w:rPr>
-            <m:t>⊳e1⇒</m:t>
-          </m:r>
-          <m:r>
-            <m:rPr>
-              <m:sty m:val="p"/>
-            </m:rPr>
-            <w:rPr>
-              <w:rFonts w:ascii="Cambria Math" w:hAnsi="Cambria Math" w:cstheme="minorHAnsi"/>
-              <w:sz w:val="20"/>
-              <w:szCs w:val="20"/>
-              <w:u w:val="single"/>
-              <w:lang w:val="en-GB"/>
-            </w:rPr>
-            <m:t>g ∧ g==Rec</m:t>
-          </m:r>
-          <m:r>
-            <m:rPr>
-              <m:sty m:val="p"/>
-            </m:rPr>
-            <w:rPr>
-              <w:rFonts w:ascii="Cambria Math" w:hAnsi="Cambria Math" w:cstheme="minorHAnsi"/>
-              <w:sz w:val="20"/>
-              <w:szCs w:val="20"/>
-              <w:u w:val="single"/>
-              <w:lang w:val="en-GB"/>
-            </w:rPr>
-            <m:t>Closure</m:t>
+            <m:t>⊳e1⇒g ∧ g==RecClosure</m:t>
           </m:r>
           <m:d>
             <m:dPr>
@@ -7824,36 +7113,8 @@
                   <w:u w:val="single"/>
                   <w:lang w:val="en-GB"/>
                 </w:rPr>
-                <m:t xml:space="preserve">"f", </m:t>
-              </m:r>
-              <m:r>
-                <m:rPr>
-                  <m:nor/>
-                </m:rPr>
-                <w:rPr>
-                  <w:rFonts w:ascii="Cambria Math" w:hAnsi="Cambria Math" w:cstheme="minorHAnsi"/>
-                  <w:sz w:val="20"/>
-                  <w:szCs w:val="20"/>
-                  <w:u w:val="single"/>
-                  <w:lang w:val="en-GB"/>
-                </w:rPr>
-                <m:t xml:space="preserve">"x", expr, </m:t>
-              </m:r>
-              <w:proofErr w:type="spellStart"/>
-              <m:r>
-                <m:rPr>
-                  <m:nor/>
-                </m:rPr>
-                <w:rPr>
-                  <w:rFonts w:ascii="Cambria Math" w:hAnsi="Cambria Math" w:cstheme="minorHAnsi"/>
-                  <w:sz w:val="20"/>
-                  <w:szCs w:val="20"/>
-                  <w:u w:val="single"/>
-                  <w:lang w:val="en-GB"/>
-                </w:rPr>
-                <m:t>envf</m:t>
-              </m:r>
-              <w:proofErr w:type="spellEnd"/>
+                <m:t>"f", "x", expr, envf</m:t>
+              </m:r>
             </m:e>
           </m:d>
           <m:r>
@@ -7909,17 +7170,7 @@
                   <w:u w:val="single"/>
                   <w:lang w:val="en-GB"/>
                 </w:rPr>
-                <m:t>∃</m:t>
-              </m:r>
-              <m:r>
-                <w:rPr>
-                  <w:rFonts w:ascii="Cambria Math" w:hAnsi="Cambria Math" w:cstheme="minorHAnsi"/>
-                  <w:sz w:val="20"/>
-                  <w:szCs w:val="20"/>
-                  <w:u w:val="single"/>
-                  <w:lang w:val="en-GB"/>
-                </w:rPr>
-                <m:t xml:space="preserve">y∈v2 . </m:t>
+                <m:t xml:space="preserve">∃y∈v2 . </m:t>
               </m:r>
               <m:d>
                 <m:dPr>
@@ -7992,17 +7243,7 @@
                           <w:u w:val="single"/>
                           <w:lang w:val="en-GB"/>
                         </w:rPr>
-                        <m:t>f,</m:t>
-                      </m:r>
-                      <m:r>
-                        <w:rPr>
-                          <w:rFonts w:ascii="Cambria Math" w:hAnsi="Cambria Math" w:cstheme="minorHAnsi"/>
-                          <w:sz w:val="20"/>
-                          <w:szCs w:val="20"/>
-                          <w:u w:val="single"/>
-                          <w:lang w:val="en-GB"/>
-                        </w:rPr>
-                        <m:t>y</m:t>
+                        <m:t>f,y</m:t>
                       </m:r>
                       <m:r>
                         <m:rPr>
@@ -8040,20 +7281,7 @@
                       <w:u w:val="single"/>
                       <w:lang w:val="en-GB"/>
                     </w:rPr>
-                    <m:t>⊳expr⇒</m:t>
-                  </m:r>
-                  <m:r>
-                    <m:rPr>
-                      <m:sty m:val="p"/>
-                    </m:rPr>
-                    <w:rPr>
-                      <w:rFonts w:ascii="Cambria Math" w:hAnsi="Cambria Math" w:cstheme="minorHAnsi"/>
-                      <w:sz w:val="20"/>
-                      <w:szCs w:val="20"/>
-                      <w:u w:val="single"/>
-                      <w:lang w:val="en-GB"/>
-                    </w:rPr>
-                    <m:t>false</m:t>
+                    <m:t>⊳expr⇒false</m:t>
                   </m:r>
                   <m:ctrlPr>
                     <w:rPr>
@@ -8110,19 +7338,7 @@
               <w:szCs w:val="20"/>
               <w:lang w:val="en-GB"/>
             </w:rPr>
-            <m:t>⊳</m:t>
-          </m:r>
-          <m:r>
-            <m:rPr>
-              <m:sty m:val="p"/>
-            </m:rPr>
-            <w:rPr>
-              <w:rFonts w:ascii="Cambria Math" w:hAnsi="Cambria Math" w:cstheme="minorHAnsi"/>
-              <w:sz w:val="20"/>
-              <w:szCs w:val="20"/>
-              <w:lang w:val="en-GB"/>
-            </w:rPr>
-            <m:t>For</m:t>
+            <m:t>⊳For</m:t>
           </m:r>
           <m:r>
             <m:rPr>
@@ -8185,19 +7401,7 @@
               <w:szCs w:val="20"/>
               <w:lang w:val="en-GB"/>
             </w:rPr>
-            <m:t>⇒</m:t>
-          </m:r>
-          <m:r>
-            <m:rPr>
-              <m:sty m:val="p"/>
-            </m:rPr>
-            <w:rPr>
-              <w:rFonts w:ascii="Cambria Math" w:hAnsi="Cambria Math" w:cstheme="minorHAnsi"/>
-              <w:sz w:val="20"/>
-              <w:szCs w:val="20"/>
-              <w:lang w:val="en-GB"/>
-            </w:rPr>
-            <m:t>false</m:t>
+            <m:t>⇒false</m:t>
           </m:r>
         </m:oMath>
       </m:oMathPara>
@@ -8356,17 +7560,7 @@
                   <w:u w:val="single"/>
                   <w:lang w:val="en-GB"/>
                 </w:rPr>
-                <m:t>∃</m:t>
-              </m:r>
-              <m:r>
-                <w:rPr>
-                  <w:rFonts w:ascii="Cambria Math" w:hAnsi="Cambria Math" w:cstheme="minorHAnsi"/>
-                  <w:sz w:val="20"/>
-                  <w:szCs w:val="20"/>
-                  <w:u w:val="single"/>
-                  <w:lang w:val="en-GB"/>
-                </w:rPr>
-                <m:t xml:space="preserve">y∈v2 . </m:t>
+                <m:t xml:space="preserve">∃y∈v2 . </m:t>
               </m:r>
               <m:d>
                 <m:dPr>
@@ -8454,20 +7648,7 @@
                       <w:u w:val="single"/>
                       <w:lang w:val="en-GB"/>
                     </w:rPr>
-                    <m:t>⊳expr⇒</m:t>
-                  </m:r>
-                  <m:r>
-                    <m:rPr>
-                      <m:sty m:val="p"/>
-                    </m:rPr>
-                    <w:rPr>
-                      <w:rFonts w:ascii="Cambria Math" w:hAnsi="Cambria Math" w:cstheme="minorHAnsi"/>
-                      <w:sz w:val="20"/>
-                      <w:szCs w:val="20"/>
-                      <w:u w:val="single"/>
-                      <w:lang w:val="en-GB"/>
-                    </w:rPr>
-                    <m:t>true</m:t>
+                    <m:t>⊳expr⇒true</m:t>
                   </m:r>
                   <m:ctrlPr>
                     <w:rPr>
@@ -8524,19 +7705,7 @@
               <w:szCs w:val="20"/>
               <w:lang w:val="en-GB"/>
             </w:rPr>
-            <m:t>⊳</m:t>
-          </m:r>
-          <m:r>
-            <m:rPr>
-              <m:sty m:val="p"/>
-            </m:rPr>
-            <w:rPr>
-              <w:rFonts w:ascii="Cambria Math" w:hAnsi="Cambria Math" w:cstheme="minorHAnsi"/>
-              <w:sz w:val="20"/>
-              <w:szCs w:val="20"/>
-              <w:lang w:val="en-GB"/>
-            </w:rPr>
-            <m:t>Exists</m:t>
+            <m:t>⊳Exists</m:t>
           </m:r>
           <m:d>
             <m:dPr>
@@ -8798,20 +7967,7 @@
                       <w:u w:val="single"/>
                       <w:lang w:val="en-GB"/>
                     </w:rPr>
-                    <m:t>⊳expr⇒</m:t>
-                  </m:r>
-                  <m:r>
-                    <m:rPr>
-                      <m:sty m:val="p"/>
-                    </m:rPr>
-                    <w:rPr>
-                      <w:rFonts w:ascii="Cambria Math" w:hAnsi="Cambria Math" w:cstheme="minorHAnsi"/>
-                      <w:sz w:val="20"/>
-                      <w:szCs w:val="20"/>
-                      <w:u w:val="single"/>
-                      <w:lang w:val="en-GB"/>
-                    </w:rPr>
-                    <m:t>false</m:t>
+                    <m:t>⊳expr⇒false</m:t>
                   </m:r>
                   <m:ctrlPr>
                     <w:rPr>
@@ -8868,19 +8024,7 @@
               <w:szCs w:val="20"/>
               <w:lang w:val="en-GB"/>
             </w:rPr>
-            <m:t>⊳</m:t>
-          </m:r>
-          <m:r>
-            <m:rPr>
-              <m:sty m:val="p"/>
-            </m:rPr>
-            <w:rPr>
-              <w:rFonts w:ascii="Cambria Math" w:hAnsi="Cambria Math" w:cstheme="minorHAnsi"/>
-              <w:sz w:val="20"/>
-              <w:szCs w:val="20"/>
-              <w:lang w:val="en-GB"/>
-            </w:rPr>
-            <m:t>Exists</m:t>
+            <m:t>⊳Exists</m:t>
           </m:r>
           <m:d>
             <m:dPr>
@@ -8918,19 +8062,7 @@
               <w:szCs w:val="20"/>
               <w:lang w:val="en-GB"/>
             </w:rPr>
-            <m:t>⇒</m:t>
-          </m:r>
-          <m:r>
-            <m:rPr>
-              <m:sty m:val="p"/>
-            </m:rPr>
-            <w:rPr>
-              <w:rFonts w:ascii="Cambria Math" w:hAnsi="Cambria Math" w:cstheme="minorHAnsi"/>
-              <w:sz w:val="20"/>
-              <w:szCs w:val="20"/>
-              <w:lang w:val="en-GB"/>
-            </w:rPr>
-            <m:t>false</m:t>
+            <m:t>⇒false</m:t>
           </m:r>
         </m:oMath>
       </m:oMathPara>
@@ -8983,33 +8115,7 @@
               <w:u w:val="single"/>
               <w:lang w:val="en-GB"/>
             </w:rPr>
-            <m:t>⊳e1⇒</m:t>
-          </m:r>
-          <m:r>
-            <m:rPr>
-              <m:sty m:val="p"/>
-            </m:rPr>
-            <w:rPr>
-              <w:rFonts w:ascii="Cambria Math" w:hAnsi="Cambria Math" w:cstheme="minorHAnsi"/>
-              <w:sz w:val="20"/>
-              <w:szCs w:val="20"/>
-              <w:u w:val="single"/>
-              <w:lang w:val="en-GB"/>
-            </w:rPr>
-            <m:t>g ∧ g==Rec</m:t>
-          </m:r>
-          <m:r>
-            <m:rPr>
-              <m:sty m:val="p"/>
-            </m:rPr>
-            <w:rPr>
-              <w:rFonts w:ascii="Cambria Math" w:hAnsi="Cambria Math" w:cstheme="minorHAnsi"/>
-              <w:sz w:val="20"/>
-              <w:szCs w:val="20"/>
-              <w:u w:val="single"/>
-              <w:lang w:val="en-GB"/>
-            </w:rPr>
-            <m:t>Closure</m:t>
+            <m:t>⊳e1⇒g ∧ g==RecClosure</m:t>
           </m:r>
           <m:d>
             <m:dPr>
@@ -9035,36 +8141,8 @@
                   <w:u w:val="single"/>
                   <w:lang w:val="en-GB"/>
                 </w:rPr>
-                <m:t xml:space="preserve">"f", </m:t>
-              </m:r>
-              <m:r>
-                <m:rPr>
-                  <m:nor/>
-                </m:rPr>
-                <w:rPr>
-                  <w:rFonts w:ascii="Cambria Math" w:hAnsi="Cambria Math" w:cstheme="minorHAnsi"/>
-                  <w:sz w:val="20"/>
-                  <w:szCs w:val="20"/>
-                  <w:u w:val="single"/>
-                  <w:lang w:val="en-GB"/>
-                </w:rPr>
-                <m:t xml:space="preserve">"x", expr, </m:t>
-              </m:r>
-              <w:proofErr w:type="spellStart"/>
-              <m:r>
-                <m:rPr>
-                  <m:nor/>
-                </m:rPr>
-                <w:rPr>
-                  <w:rFonts w:ascii="Cambria Math" w:hAnsi="Cambria Math" w:cstheme="minorHAnsi"/>
-                  <w:sz w:val="20"/>
-                  <w:szCs w:val="20"/>
-                  <w:u w:val="single"/>
-                  <w:lang w:val="en-GB"/>
-                </w:rPr>
-                <m:t>envf</m:t>
-              </m:r>
-              <w:proofErr w:type="spellEnd"/>
+                <m:t>"f", "x", expr, envf</m:t>
+              </m:r>
             </m:e>
           </m:d>
           <m:r>
@@ -9120,17 +8198,7 @@
                   <w:u w:val="single"/>
                   <w:lang w:val="en-GB"/>
                 </w:rPr>
-                <m:t>∃</m:t>
-              </m:r>
-              <m:r>
-                <w:rPr>
-                  <w:rFonts w:ascii="Cambria Math" w:hAnsi="Cambria Math" w:cstheme="minorHAnsi"/>
-                  <w:sz w:val="20"/>
-                  <w:szCs w:val="20"/>
-                  <w:u w:val="single"/>
-                  <w:lang w:val="en-GB"/>
-                </w:rPr>
-                <m:t xml:space="preserve">y∈v2 . </m:t>
+                <m:t xml:space="preserve">∃y∈v2 . </m:t>
               </m:r>
               <m:d>
                 <m:dPr>
@@ -9203,17 +8271,7 @@
                           <w:u w:val="single"/>
                           <w:lang w:val="en-GB"/>
                         </w:rPr>
-                        <m:t>f,</m:t>
-                      </m:r>
-                      <m:r>
-                        <w:rPr>
-                          <w:rFonts w:ascii="Cambria Math" w:hAnsi="Cambria Math" w:cstheme="minorHAnsi"/>
-                          <w:sz w:val="20"/>
-                          <w:szCs w:val="20"/>
-                          <w:u w:val="single"/>
-                          <w:lang w:val="en-GB"/>
-                        </w:rPr>
-                        <m:t>y</m:t>
+                        <m:t>f,y</m:t>
                       </m:r>
                       <m:r>
                         <m:rPr>
@@ -9251,20 +8309,7 @@
                       <w:u w:val="single"/>
                       <w:lang w:val="en-GB"/>
                     </w:rPr>
-                    <m:t>⊳expr⇒</m:t>
-                  </m:r>
-                  <m:r>
-                    <m:rPr>
-                      <m:sty m:val="p"/>
-                    </m:rPr>
-                    <w:rPr>
-                      <w:rFonts w:ascii="Cambria Math" w:hAnsi="Cambria Math" w:cstheme="minorHAnsi"/>
-                      <w:sz w:val="20"/>
-                      <w:szCs w:val="20"/>
-                      <w:u w:val="single"/>
-                      <w:lang w:val="en-GB"/>
-                    </w:rPr>
-                    <m:t>true</m:t>
+                    <m:t>⊳expr⇒true</m:t>
                   </m:r>
                   <m:ctrlPr>
                     <w:rPr>
@@ -9321,19 +8366,7 @@
               <w:szCs w:val="20"/>
               <w:lang w:val="en-GB"/>
             </w:rPr>
-            <m:t>⊳</m:t>
-          </m:r>
-          <m:r>
-            <m:rPr>
-              <m:sty m:val="p"/>
-            </m:rPr>
-            <w:rPr>
-              <w:rFonts w:ascii="Cambria Math" w:hAnsi="Cambria Math" w:cstheme="minorHAnsi"/>
-              <w:sz w:val="20"/>
-              <w:szCs w:val="20"/>
-              <w:lang w:val="en-GB"/>
-            </w:rPr>
-            <m:t>Exists</m:t>
+            <m:t>⊳Exists</m:t>
           </m:r>
           <m:d>
             <m:dPr>
@@ -9371,19 +8404,7 @@
               <w:szCs w:val="20"/>
               <w:lang w:val="en-GB"/>
             </w:rPr>
-            <m:t>⇒</m:t>
-          </m:r>
-          <m:r>
-            <m:rPr>
-              <m:sty m:val="p"/>
-            </m:rPr>
-            <w:rPr>
-              <w:rFonts w:ascii="Cambria Math" w:hAnsi="Cambria Math" w:cstheme="minorHAnsi"/>
-              <w:sz w:val="20"/>
-              <w:szCs w:val="20"/>
-              <w:lang w:val="en-GB"/>
-            </w:rPr>
-            <m:t>true</m:t>
+            <m:t>⇒true</m:t>
           </m:r>
         </m:oMath>
       </m:oMathPara>
@@ -9436,33 +8457,7 @@
               <w:u w:val="single"/>
               <w:lang w:val="en-GB"/>
             </w:rPr>
-            <m:t>⊳e1⇒</m:t>
-          </m:r>
-          <m:r>
-            <m:rPr>
-              <m:sty m:val="p"/>
-            </m:rPr>
-            <w:rPr>
-              <w:rFonts w:ascii="Cambria Math" w:hAnsi="Cambria Math" w:cstheme="minorHAnsi"/>
-              <w:sz w:val="20"/>
-              <w:szCs w:val="20"/>
-              <w:u w:val="single"/>
-              <w:lang w:val="en-GB"/>
-            </w:rPr>
-            <m:t>g ∧ g==Rec</m:t>
-          </m:r>
-          <m:r>
-            <m:rPr>
-              <m:sty m:val="p"/>
-            </m:rPr>
-            <w:rPr>
-              <w:rFonts w:ascii="Cambria Math" w:hAnsi="Cambria Math" w:cstheme="minorHAnsi"/>
-              <w:sz w:val="20"/>
-              <w:szCs w:val="20"/>
-              <w:u w:val="single"/>
-              <w:lang w:val="en-GB"/>
-            </w:rPr>
-            <m:t>Closure</m:t>
+            <m:t>⊳e1⇒g ∧ g==RecClosure</m:t>
           </m:r>
           <m:d>
             <m:dPr>
@@ -9488,36 +8483,8 @@
                   <w:u w:val="single"/>
                   <w:lang w:val="en-GB"/>
                 </w:rPr>
-                <m:t xml:space="preserve">"f", </m:t>
-              </m:r>
-              <m:r>
-                <m:rPr>
-                  <m:nor/>
-                </m:rPr>
-                <w:rPr>
-                  <w:rFonts w:ascii="Cambria Math" w:hAnsi="Cambria Math" w:cstheme="minorHAnsi"/>
-                  <w:sz w:val="20"/>
-                  <w:szCs w:val="20"/>
-                  <w:u w:val="single"/>
-                  <w:lang w:val="en-GB"/>
-                </w:rPr>
-                <m:t xml:space="preserve">"x", expr, </m:t>
-              </m:r>
-              <w:proofErr w:type="spellStart"/>
-              <m:r>
-                <m:rPr>
-                  <m:nor/>
-                </m:rPr>
-                <w:rPr>
-                  <w:rFonts w:ascii="Cambria Math" w:hAnsi="Cambria Math" w:cstheme="minorHAnsi"/>
-                  <w:sz w:val="20"/>
-                  <w:szCs w:val="20"/>
-                  <w:u w:val="single"/>
-                  <w:lang w:val="en-GB"/>
-                </w:rPr>
-                <m:t>envf</m:t>
-              </m:r>
-              <w:proofErr w:type="spellEnd"/>
+                <m:t>"f", "x", expr, envf</m:t>
+              </m:r>
             </m:e>
           </m:d>
           <m:r>
@@ -9573,17 +8540,7 @@
                   <w:u w:val="single"/>
                   <w:lang w:val="en-GB"/>
                 </w:rPr>
-                <m:t>∀</m:t>
-              </m:r>
-              <m:r>
-                <w:rPr>
-                  <w:rFonts w:ascii="Cambria Math" w:hAnsi="Cambria Math" w:cstheme="minorHAnsi"/>
-                  <w:sz w:val="20"/>
-                  <w:szCs w:val="20"/>
-                  <w:u w:val="single"/>
-                  <w:lang w:val="en-GB"/>
-                </w:rPr>
-                <m:t xml:space="preserve">y∈v2 . </m:t>
+                <m:t xml:space="preserve">∀y∈v2 . </m:t>
               </m:r>
               <m:d>
                 <m:dPr>
@@ -9656,17 +8613,7 @@
                           <w:u w:val="single"/>
                           <w:lang w:val="en-GB"/>
                         </w:rPr>
-                        <m:t>f,</m:t>
-                      </m:r>
-                      <m:r>
-                        <w:rPr>
-                          <w:rFonts w:ascii="Cambria Math" w:hAnsi="Cambria Math" w:cstheme="minorHAnsi"/>
-                          <w:sz w:val="20"/>
-                          <w:szCs w:val="20"/>
-                          <w:u w:val="single"/>
-                          <w:lang w:val="en-GB"/>
-                        </w:rPr>
-                        <m:t>y</m:t>
+                        <m:t>f,y</m:t>
                       </m:r>
                       <m:r>
                         <m:rPr>
@@ -9704,20 +8651,7 @@
                       <w:u w:val="single"/>
                       <w:lang w:val="en-GB"/>
                     </w:rPr>
-                    <m:t>⊳expr⇒</m:t>
-                  </m:r>
-                  <m:r>
-                    <m:rPr>
-                      <m:sty m:val="p"/>
-                    </m:rPr>
-                    <w:rPr>
-                      <w:rFonts w:ascii="Cambria Math" w:hAnsi="Cambria Math" w:cstheme="minorHAnsi"/>
-                      <w:sz w:val="20"/>
-                      <w:szCs w:val="20"/>
-                      <w:u w:val="single"/>
-                      <w:lang w:val="en-GB"/>
-                    </w:rPr>
-                    <m:t>false</m:t>
+                    <m:t>⊳expr⇒false</m:t>
                   </m:r>
                   <m:ctrlPr>
                     <w:rPr>
@@ -9774,19 +8708,7 @@
               <w:szCs w:val="20"/>
               <w:lang w:val="en-GB"/>
             </w:rPr>
-            <m:t>⊳</m:t>
-          </m:r>
-          <m:r>
-            <m:rPr>
-              <m:sty m:val="p"/>
-            </m:rPr>
-            <w:rPr>
-              <w:rFonts w:ascii="Cambria Math" w:hAnsi="Cambria Math" w:cstheme="minorHAnsi"/>
-              <w:sz w:val="20"/>
-              <w:szCs w:val="20"/>
-              <w:lang w:val="en-GB"/>
-            </w:rPr>
-            <m:t>For</m:t>
+            <m:t>⊳For</m:t>
           </m:r>
           <m:r>
             <m:rPr>
@@ -9933,16 +8855,7 @@
               <w:szCs w:val="20"/>
               <w:lang w:val="en-GB"/>
             </w:rPr>
-            <m:t xml:space="preserve"> </m:t>
-          </m:r>
-          <m:r>
-            <w:rPr>
-              <w:rFonts w:ascii="Cambria Math" w:hAnsi="Cambria Math" w:cstheme="minorHAnsi"/>
-              <w:sz w:val="20"/>
-              <w:szCs w:val="20"/>
-              <w:lang w:val="en-GB"/>
-            </w:rPr>
-            <m:t>e1⇒Closure</m:t>
+            <m:t xml:space="preserve"> e1⇒Closure</m:t>
           </m:r>
           <m:d>
             <m:dPr>
@@ -9978,16 +8891,7 @@
               <w:szCs w:val="20"/>
               <w:lang w:val="en-GB"/>
             </w:rPr>
-            <m:t xml:space="preserve">  </m:t>
-          </m:r>
-          <m:r>
-            <w:rPr>
-              <w:rFonts w:ascii="Cambria Math" w:hAnsi="Cambria Math" w:cstheme="minorHAnsi"/>
-              <w:sz w:val="20"/>
-              <w:szCs w:val="20"/>
-              <w:lang w:val="en-GB"/>
-            </w:rPr>
-            <m:t xml:space="preserve"> </m:t>
+            <m:t xml:space="preserve">   </m:t>
           </m:r>
           <m:r>
             <w:rPr>
@@ -10007,19 +8911,7 @@
               <w:szCs w:val="20"/>
               <w:lang w:val="en-GB"/>
             </w:rPr>
-            <m:t>⊳</m:t>
-          </m:r>
-          <m:r>
-            <m:rPr>
-              <m:sty m:val="p"/>
-            </m:rPr>
-            <w:rPr>
-              <w:rFonts w:ascii="Cambria Math" w:hAnsi="Cambria Math" w:cstheme="minorHAnsi"/>
-              <w:sz w:val="20"/>
-              <w:szCs w:val="20"/>
-              <w:lang w:val="en-GB"/>
-            </w:rPr>
-            <m:t xml:space="preserve">e2⇒v2 </m:t>
+            <m:t xml:space="preserve">⊳e2⇒v2 </m:t>
           </m:r>
           <m:r>
             <m:rPr>
@@ -10152,15 +9044,7 @@
                   <w:sz w:val="20"/>
                   <w:szCs w:val="20"/>
                 </w:rPr>
-                <m:t>env</m:t>
-              </m:r>
-              <m:r>
-                <w:rPr>
-                  <w:rFonts w:ascii="Cambria Math" w:eastAsiaTheme="minorEastAsia" w:hAnsi="Cambria Math" w:cstheme="minorHAnsi"/>
-                  <w:sz w:val="20"/>
-                  <w:szCs w:val="20"/>
-                </w:rPr>
-                <m:t>f</m:t>
+                <m:t>envf</m:t>
               </m:r>
               <m:r>
                 <m:rPr>
@@ -10224,19 +9108,7 @@
                   <w:szCs w:val="20"/>
                   <w:lang w:val="en-GB"/>
                 </w:rPr>
-                <m:t>⊳</m:t>
-              </m:r>
-              <m:r>
-                <m:rPr>
-                  <m:sty m:val="p"/>
-                </m:rPr>
-                <w:rPr>
-                  <w:rFonts w:ascii="Cambria Math" w:hAnsi="Cambria Math" w:cstheme="minorHAnsi"/>
-                  <w:sz w:val="20"/>
-                  <w:szCs w:val="20"/>
-                  <w:lang w:val="en-GB"/>
-                </w:rPr>
-                <m:t>expr⇒true</m:t>
+                <m:t>⊳expr⇒true</m:t>
               </m:r>
               <m:ctrlPr>
                 <w:rPr>
@@ -10371,19 +9243,7 @@
                       <w:szCs w:val="20"/>
                       <w:lang w:val="en-GB"/>
                     </w:rPr>
-                    <m:t>⊳</m:t>
-                  </m:r>
-                  <m:r>
-                    <m:rPr>
-                      <m:sty m:val="p"/>
-                    </m:rPr>
-                    <w:rPr>
-                      <w:rFonts w:ascii="Cambria Math" w:hAnsi="Cambria Math" w:cstheme="minorHAnsi"/>
-                      <w:sz w:val="20"/>
-                      <w:szCs w:val="20"/>
-                      <w:lang w:val="en-GB"/>
-                    </w:rPr>
-                    <m:t xml:space="preserve"> expr⇒true</m:t>
+                    <m:t>⊳ expr⇒true</m:t>
                   </m:r>
                 </m:e>
               </m:d>
@@ -10399,6 +9259,9 @@
             </m:e>
           </m:d>
           <m:r>
+            <m:rPr>
+              <m:sty m:val="p"/>
+            </m:rPr>
             <w:rPr>
               <w:rFonts w:ascii="Cambria Math" w:hAnsi="Cambria Math" w:cstheme="minorHAnsi"/>
               <w:sz w:val="20"/>
@@ -10428,19 +9291,7 @@
               <w:szCs w:val="20"/>
               <w:lang w:val="en-GB"/>
             </w:rPr>
-            <m:t>⊳</m:t>
-          </m:r>
-          <m:r>
-            <m:rPr>
-              <m:sty m:val="p"/>
-            </m:rPr>
-            <w:rPr>
-              <w:rFonts w:ascii="Cambria Math" w:hAnsi="Cambria Math" w:cstheme="minorHAnsi"/>
-              <w:sz w:val="20"/>
-              <w:szCs w:val="20"/>
-              <w:lang w:val="en-GB"/>
-            </w:rPr>
-            <m:t>Filter</m:t>
+            <m:t>⊳Filter</m:t>
           </m:r>
           <m:d>
             <m:dPr>
@@ -10476,17 +9327,7 @@
               <w:u w:val="single"/>
               <w:lang w:val="en-GB"/>
             </w:rPr>
-            <m:t>⇒v</m:t>
-          </m:r>
-          <m:r>
-            <w:rPr>
-              <w:rFonts w:ascii="Cambria Math" w:hAnsi="Cambria Math" w:cstheme="minorHAnsi"/>
-              <w:sz w:val="20"/>
-              <w:szCs w:val="20"/>
-              <w:u w:val="single"/>
-              <w:lang w:val="en-GB"/>
-            </w:rPr>
-            <m:t xml:space="preserve"> </m:t>
+            <m:t xml:space="preserve">⇒v </m:t>
           </m:r>
         </m:oMath>
       </m:oMathPara>
@@ -10547,34 +9388,7 @@
               <w:szCs w:val="20"/>
               <w:lang w:val="en-GB"/>
             </w:rPr>
-            <m:t xml:space="preserve"> </m:t>
-          </m:r>
-          <m:r>
-            <w:rPr>
-              <w:rFonts w:ascii="Cambria Math" w:hAnsi="Cambria Math" w:cstheme="minorHAnsi"/>
-              <w:sz w:val="20"/>
-              <w:szCs w:val="20"/>
-              <w:lang w:val="en-GB"/>
-            </w:rPr>
-            <m:t>e1⇒</m:t>
-          </m:r>
-          <m:r>
-            <w:rPr>
-              <w:rFonts w:ascii="Cambria Math" w:hAnsi="Cambria Math" w:cstheme="minorHAnsi"/>
-              <w:sz w:val="20"/>
-              <w:szCs w:val="20"/>
-              <w:lang w:val="en-GB"/>
-            </w:rPr>
-            <m:t>g∧g== Rec</m:t>
-          </m:r>
-          <m:r>
-            <w:rPr>
-              <w:rFonts w:ascii="Cambria Math" w:hAnsi="Cambria Math" w:cstheme="minorHAnsi"/>
-              <w:sz w:val="20"/>
-              <w:szCs w:val="20"/>
-              <w:lang w:val="en-GB"/>
-            </w:rPr>
-            <m:t>Closure</m:t>
+            <m:t xml:space="preserve"> e1⇒g∧g== RecClosure</m:t>
           </m:r>
           <m:d>
             <m:dPr>
@@ -10599,34 +9413,8 @@
                   <w:szCs w:val="20"/>
                   <w:lang w:val="en-GB"/>
                 </w:rPr>
-                <m:t xml:space="preserve">"f", </m:t>
-              </m:r>
-              <m:r>
-                <m:rPr>
-                  <m:nor/>
-                </m:rPr>
-                <w:rPr>
-                  <w:rFonts w:ascii="Cambria Math" w:hAnsi="Cambria Math" w:cstheme="minorHAnsi"/>
-                  <w:sz w:val="20"/>
-                  <w:szCs w:val="20"/>
-                  <w:lang w:val="en-GB"/>
-                </w:rPr>
-                <m:t xml:space="preserve">"x", expr, </m:t>
-              </m:r>
-              <w:proofErr w:type="spellStart"/>
-              <m:r>
-                <m:rPr>
-                  <m:nor/>
-                </m:rPr>
-                <w:rPr>
-                  <w:rFonts w:ascii="Cambria Math" w:hAnsi="Cambria Math" w:cstheme="minorHAnsi"/>
-                  <w:sz w:val="20"/>
-                  <w:szCs w:val="20"/>
-                  <w:lang w:val="en-GB"/>
-                </w:rPr>
-                <m:t>envf</m:t>
-              </m:r>
-              <w:proofErr w:type="spellEnd"/>
+                <m:t>"f", "x", expr, envf</m:t>
+              </m:r>
             </m:e>
           </m:d>
           <m:r>
@@ -10656,19 +9444,7 @@
               <w:szCs w:val="20"/>
               <w:lang w:val="en-GB"/>
             </w:rPr>
-            <m:t>⊳</m:t>
-          </m:r>
-          <m:r>
-            <m:rPr>
-              <m:sty m:val="p"/>
-            </m:rPr>
-            <w:rPr>
-              <w:rFonts w:ascii="Cambria Math" w:hAnsi="Cambria Math" w:cstheme="minorHAnsi"/>
-              <w:sz w:val="20"/>
-              <w:szCs w:val="20"/>
-              <w:lang w:val="en-GB"/>
-            </w:rPr>
-            <m:t xml:space="preserve">e2⇒v2 </m:t>
+            <m:t xml:space="preserve">⊳e2⇒v2 </m:t>
           </m:r>
           <m:r>
             <m:rPr>
@@ -10801,15 +9577,7 @@
                   <w:sz w:val="20"/>
                   <w:szCs w:val="20"/>
                 </w:rPr>
-                <m:t>env</m:t>
-              </m:r>
-              <m:r>
-                <w:rPr>
-                  <w:rFonts w:ascii="Cambria Math" w:eastAsiaTheme="minorEastAsia" w:hAnsi="Cambria Math" w:cstheme="minorHAnsi"/>
-                  <w:sz w:val="20"/>
-                  <w:szCs w:val="20"/>
-                </w:rPr>
-                <m:t>f</m:t>
+                <m:t>envf</m:t>
               </m:r>
               <m:r>
                 <m:rPr>
@@ -10903,19 +9671,7 @@
                   <w:szCs w:val="20"/>
                   <w:lang w:val="en-GB"/>
                 </w:rPr>
-                <m:t>⊳</m:t>
-              </m:r>
-              <m:r>
-                <m:rPr>
-                  <m:sty m:val="p"/>
-                </m:rPr>
-                <w:rPr>
-                  <w:rFonts w:ascii="Cambria Math" w:hAnsi="Cambria Math" w:cstheme="minorHAnsi"/>
-                  <w:sz w:val="20"/>
-                  <w:szCs w:val="20"/>
-                  <w:lang w:val="en-GB"/>
-                </w:rPr>
-                <m:t>expr⇒true</m:t>
+                <m:t>⊳expr⇒true</m:t>
               </m:r>
               <m:ctrlPr>
                 <w:rPr>
@@ -11036,19 +9792,7 @@
                           <w:szCs w:val="20"/>
                           <w:lang w:val="en-GB"/>
                         </w:rPr>
-                        <m:t>f,</m:t>
-                      </m:r>
-                      <m:r>
-                        <m:rPr>
-                          <m:sty m:val="p"/>
-                        </m:rPr>
-                        <w:rPr>
-                          <w:rFonts w:ascii="Cambria Math" w:hAnsi="Cambria Math" w:cstheme="minorHAnsi"/>
-                          <w:sz w:val="20"/>
-                          <w:szCs w:val="20"/>
-                          <w:lang w:val="en-GB"/>
-                        </w:rPr>
-                        <m:t>y</m:t>
+                        <m:t>f,y</m:t>
                       </m:r>
                       <m:r>
                         <m:rPr>
@@ -11087,19 +9831,7 @@
                       <w:szCs w:val="20"/>
                       <w:lang w:val="en-GB"/>
                     </w:rPr>
-                    <m:t>⊳</m:t>
-                  </m:r>
-                  <m:r>
-                    <m:rPr>
-                      <m:sty m:val="p"/>
-                    </m:rPr>
-                    <w:rPr>
-                      <w:rFonts w:ascii="Cambria Math" w:hAnsi="Cambria Math" w:cstheme="minorHAnsi"/>
-                      <w:sz w:val="20"/>
-                      <w:szCs w:val="20"/>
-                      <w:lang w:val="en-GB"/>
-                    </w:rPr>
-                    <m:t xml:space="preserve"> expr⇒true</m:t>
+                    <m:t>⊳ expr⇒true</m:t>
                   </m:r>
                 </m:e>
               </m:d>
@@ -11115,6 +9847,9 @@
             </m:e>
           </m:d>
           <m:r>
+            <m:rPr>
+              <m:sty m:val="p"/>
+            </m:rPr>
             <w:rPr>
               <w:rFonts w:ascii="Cambria Math" w:hAnsi="Cambria Math" w:cstheme="minorHAnsi"/>
               <w:sz w:val="20"/>
@@ -11144,19 +9879,7 @@
               <w:szCs w:val="20"/>
               <w:lang w:val="en-GB"/>
             </w:rPr>
-            <m:t>⊳</m:t>
-          </m:r>
-          <m:r>
-            <m:rPr>
-              <m:sty m:val="p"/>
-            </m:rPr>
-            <w:rPr>
-              <w:rFonts w:ascii="Cambria Math" w:hAnsi="Cambria Math" w:cstheme="minorHAnsi"/>
-              <w:sz w:val="20"/>
-              <w:szCs w:val="20"/>
-              <w:lang w:val="en-GB"/>
-            </w:rPr>
-            <m:t>Filter</m:t>
+            <m:t>⊳Filter</m:t>
           </m:r>
           <m:d>
             <m:dPr>
@@ -11192,17 +9915,7 @@
               <w:u w:val="single"/>
               <w:lang w:val="en-GB"/>
             </w:rPr>
-            <m:t>⇒v</m:t>
-          </m:r>
-          <m:r>
-            <w:rPr>
-              <w:rFonts w:ascii="Cambria Math" w:hAnsi="Cambria Math" w:cstheme="minorHAnsi"/>
-              <w:sz w:val="20"/>
-              <w:szCs w:val="20"/>
-              <w:u w:val="single"/>
-              <w:lang w:val="en-GB"/>
-            </w:rPr>
-            <m:t xml:space="preserve"> </m:t>
+            <m:t xml:space="preserve">⇒v </m:t>
           </m:r>
         </m:oMath>
       </m:oMathPara>
@@ -11276,31 +9989,7 @@
               <w:szCs w:val="20"/>
               <w:lang w:val="en-GB"/>
             </w:rPr>
-            <m:t>⊳</m:t>
-          </m:r>
-          <m:r>
-            <m:rPr>
-              <m:sty m:val="p"/>
-            </m:rPr>
-            <w:rPr>
-              <w:rFonts w:ascii="Cambria Math" w:hAnsi="Cambria Math" w:cstheme="minorHAnsi"/>
-              <w:sz w:val="20"/>
-              <w:szCs w:val="20"/>
-              <w:lang w:val="en-GB"/>
-            </w:rPr>
-            <m:t>e1⇒</m:t>
-          </m:r>
-          <m:r>
-            <m:rPr>
-              <m:sty m:val="p"/>
-            </m:rPr>
-            <w:rPr>
-              <w:rFonts w:ascii="Cambria Math" w:hAnsi="Cambria Math" w:cstheme="minorHAnsi"/>
-              <w:sz w:val="20"/>
-              <w:szCs w:val="20"/>
-              <w:lang w:val="en-GB"/>
-            </w:rPr>
-            <m:t>Closure</m:t>
+            <m:t>⊳e1⇒Closure</m:t>
           </m:r>
           <m:d>
             <m:dPr>
@@ -11324,31 +10013,7 @@
                   <w:szCs w:val="20"/>
                   <w:lang w:val="en-GB"/>
                 </w:rPr>
-                <m:t>"</m:t>
-              </m:r>
-              <m:r>
-                <m:rPr>
-                  <m:nor/>
-                </m:rPr>
-                <w:rPr>
-                  <w:rFonts w:ascii="Cambria Math" w:hAnsi="Cambria Math" w:cstheme="minorHAnsi"/>
-                  <w:sz w:val="20"/>
-                  <w:szCs w:val="20"/>
-                  <w:lang w:val="en-GB"/>
-                </w:rPr>
-                <m:t>x</m:t>
-              </m:r>
-              <m:r>
-                <m:rPr>
-                  <m:nor/>
-                </m:rPr>
-                <w:rPr>
-                  <w:rFonts w:ascii="Cambria Math" w:hAnsi="Cambria Math" w:cstheme="minorHAnsi"/>
-                  <w:sz w:val="20"/>
-                  <w:szCs w:val="20"/>
-                  <w:lang w:val="en-GB"/>
-                </w:rPr>
-                <m:t>"</m:t>
+                <m:t>"x"</m:t>
               </m:r>
               <m:r>
                 <m:rPr>
@@ -11391,19 +10056,7 @@
               <w:szCs w:val="20"/>
               <w:lang w:val="en-GB"/>
             </w:rPr>
-            <m:t>⊳</m:t>
-          </m:r>
-          <m:r>
-            <m:rPr>
-              <m:sty m:val="p"/>
-            </m:rPr>
-            <w:rPr>
-              <w:rFonts w:ascii="Cambria Math" w:hAnsi="Cambria Math" w:cstheme="minorHAnsi"/>
-              <w:sz w:val="20"/>
-              <w:szCs w:val="20"/>
-              <w:lang w:val="en-GB"/>
-            </w:rPr>
-            <m:t>e2⇒v2</m:t>
+            <m:t>⊳e2⇒v2</m:t>
           </m:r>
           <m:r>
             <m:rPr>
@@ -11471,6 +10124,7 @@
                   <w:sz w:val="20"/>
                   <w:szCs w:val="20"/>
                   <w:u w:val="single"/>
+                  <w:lang w:val="en-GB"/>
                 </w:rPr>
                 <m:t>[</m:t>
               </m:r>
@@ -11492,6 +10146,7 @@
                   <w:sz w:val="20"/>
                   <w:szCs w:val="20"/>
                   <w:u w:val="single"/>
+                  <w:lang w:val="en-GB"/>
                 </w:rPr>
                 <m:t>/</m:t>
               </m:r>
@@ -11513,6 +10168,7 @@
                   <w:sz w:val="20"/>
                   <w:szCs w:val="20"/>
                   <w:u w:val="single"/>
+                  <w:lang w:val="en-GB"/>
                 </w:rPr>
                 <m:t>]</m:t>
               </m:r>
@@ -11527,20 +10183,7 @@
                   <w:u w:val="single"/>
                   <w:lang w:val="en-GB"/>
                 </w:rPr>
-                <m:t>⊳</m:t>
-              </m:r>
-              <m:r>
-                <m:rPr>
-                  <m:sty m:val="p"/>
-                </m:rPr>
-                <w:rPr>
-                  <w:rFonts w:ascii="Cambria Math" w:hAnsi="Cambria Math" w:cstheme="minorHAnsi"/>
-                  <w:sz w:val="20"/>
-                  <w:szCs w:val="20"/>
-                  <w:u w:val="single"/>
-                  <w:lang w:val="en-GB"/>
-                </w:rPr>
-                <m:t>expr⇒</m:t>
+                <m:t>⊳expr⇒</m:t>
               </m:r>
               <m:sSub>
                 <m:sSubPr>
@@ -11772,6 +10415,9 @@
             <m:t>∧</m:t>
           </m:r>
           <m:r>
+            <m:rPr>
+              <m:sty m:val="p"/>
+            </m:rPr>
             <w:rPr>
               <w:rFonts w:ascii="Cambria Math" w:hAnsi="Cambria Math" w:cstheme="minorHAnsi"/>
               <w:sz w:val="20"/>
@@ -11893,20 +10539,7 @@
                       <w:u w:val="single"/>
                       <w:lang w:val="en-GB"/>
                     </w:rPr>
-                    <m:t>⊳</m:t>
-                  </m:r>
-                  <m:r>
-                    <m:rPr>
-                      <m:sty m:val="p"/>
-                    </m:rPr>
-                    <w:rPr>
-                      <w:rFonts w:ascii="Cambria Math" w:hAnsi="Cambria Math" w:cstheme="minorHAnsi"/>
-                      <w:sz w:val="20"/>
-                      <w:szCs w:val="20"/>
-                      <w:u w:val="single"/>
-                      <w:lang w:val="en-GB"/>
-                    </w:rPr>
-                    <m:t>expr⇒y</m:t>
+                    <m:t>⊳expr⇒y</m:t>
                   </m:r>
                   <m:ctrlPr>
                     <w:rPr>
@@ -11922,6 +10555,9 @@
             </m:e>
           </m:d>
           <m:r>
+            <m:rPr>
+              <m:sty m:val="p"/>
+            </m:rPr>
             <w:rPr>
               <w:rFonts w:ascii="Cambria Math" w:hAnsi="Cambria Math" w:cstheme="minorHAnsi"/>
               <w:sz w:val="20"/>
@@ -11943,19 +10579,7 @@
               <w:szCs w:val="20"/>
               <w:lang w:val="en-GB"/>
             </w:rPr>
-            <m:t>env</m:t>
-          </m:r>
-          <m:r>
-            <m:rPr>
-              <m:sty m:val="p"/>
-            </m:rPr>
-            <w:rPr>
-              <w:rFonts w:ascii="Cambria Math" w:hAnsi="Cambria Math" w:cstheme="minorHAnsi"/>
-              <w:sz w:val="20"/>
-              <w:szCs w:val="20"/>
-              <w:lang w:val="en-GB"/>
-            </w:rPr>
-            <m:t>⊳</m:t>
+            <m:t>env⊳</m:t>
           </m:r>
           <m:r>
             <w:rPr>
@@ -12015,43 +10639,7 @@
               <w:szCs w:val="20"/>
               <w:lang w:val="en-GB"/>
             </w:rPr>
-            <m:t>⊳</m:t>
-          </m:r>
-          <m:r>
-            <m:rPr>
-              <m:sty m:val="p"/>
-            </m:rPr>
-            <w:rPr>
-              <w:rFonts w:ascii="Cambria Math" w:hAnsi="Cambria Math" w:cstheme="minorHAnsi"/>
-              <w:sz w:val="20"/>
-              <w:szCs w:val="20"/>
-              <w:lang w:val="en-GB"/>
-            </w:rPr>
-            <m:t>e1⇒</m:t>
-          </m:r>
-          <m:r>
-            <m:rPr>
-              <m:sty m:val="p"/>
-            </m:rPr>
-            <w:rPr>
-              <w:rFonts w:ascii="Cambria Math" w:hAnsi="Cambria Math" w:cstheme="minorHAnsi"/>
-              <w:sz w:val="20"/>
-              <w:szCs w:val="20"/>
-              <w:lang w:val="en-GB"/>
-            </w:rPr>
-            <m:t>g∧g==Rec</m:t>
-          </m:r>
-          <m:r>
-            <m:rPr>
-              <m:sty m:val="p"/>
-            </m:rPr>
-            <w:rPr>
-              <w:rFonts w:ascii="Cambria Math" w:hAnsi="Cambria Math" w:cstheme="minorHAnsi"/>
-              <w:sz w:val="20"/>
-              <w:szCs w:val="20"/>
-              <w:lang w:val="en-GB"/>
-            </w:rPr>
-            <m:t>Closure</m:t>
+            <m:t>⊳e1⇒g∧g==RecClosure</m:t>
           </m:r>
           <m:d>
             <m:dPr>
@@ -12075,43 +10663,7 @@
                   <w:szCs w:val="20"/>
                   <w:lang w:val="en-GB"/>
                 </w:rPr>
-                <m:t xml:space="preserve">"f", </m:t>
-              </m:r>
-              <m:r>
-                <m:rPr>
-                  <m:nor/>
-                </m:rPr>
-                <w:rPr>
-                  <w:rFonts w:ascii="Cambria Math" w:hAnsi="Cambria Math" w:cstheme="minorHAnsi"/>
-                  <w:sz w:val="20"/>
-                  <w:szCs w:val="20"/>
-                  <w:lang w:val="en-GB"/>
-                </w:rPr>
-                <m:t>"</m:t>
-              </m:r>
-              <m:r>
-                <m:rPr>
-                  <m:nor/>
-                </m:rPr>
-                <w:rPr>
-                  <w:rFonts w:ascii="Cambria Math" w:hAnsi="Cambria Math" w:cstheme="minorHAnsi"/>
-                  <w:sz w:val="20"/>
-                  <w:szCs w:val="20"/>
-                  <w:lang w:val="en-GB"/>
-                </w:rPr>
-                <m:t>x</m:t>
-              </m:r>
-              <m:r>
-                <m:rPr>
-                  <m:nor/>
-                </m:rPr>
-                <w:rPr>
-                  <w:rFonts w:ascii="Cambria Math" w:hAnsi="Cambria Math" w:cstheme="minorHAnsi"/>
-                  <w:sz w:val="20"/>
-                  <w:szCs w:val="20"/>
-                  <w:lang w:val="en-GB"/>
-                </w:rPr>
-                <m:t>"</m:t>
+                <m:t>"f", "x"</m:t>
               </m:r>
               <m:r>
                 <m:rPr>
@@ -12154,19 +10706,7 @@
               <w:szCs w:val="20"/>
               <w:lang w:val="en-GB"/>
             </w:rPr>
-            <m:t>⊳</m:t>
-          </m:r>
-          <m:r>
-            <m:rPr>
-              <m:sty m:val="p"/>
-            </m:rPr>
-            <w:rPr>
-              <w:rFonts w:ascii="Cambria Math" w:hAnsi="Cambria Math" w:cstheme="minorHAnsi"/>
-              <w:sz w:val="20"/>
-              <w:szCs w:val="20"/>
-              <w:lang w:val="en-GB"/>
-            </w:rPr>
-            <m:t>e2⇒v2</m:t>
+            <m:t>⊳e2⇒v2</m:t>
           </m:r>
           <m:r>
             <m:rPr>
@@ -12558,6 +11098,9 @@
             <m:t>∧</m:t>
           </m:r>
           <m:r>
+            <m:rPr>
+              <m:sty m:val="p"/>
+            </m:rPr>
             <w:rPr>
               <w:rFonts w:ascii="Cambria Math" w:hAnsi="Cambria Math" w:cstheme="minorHAnsi"/>
               <w:sz w:val="20"/>
@@ -12664,17 +11207,7 @@
                           <w:u w:val="single"/>
                           <w:lang w:val="en-GB"/>
                         </w:rPr>
-                        <m:t>g,</m:t>
-                      </m:r>
-                      <m:r>
-                        <w:rPr>
-                          <w:rFonts w:ascii="Cambria Math" w:hAnsi="Cambria Math" w:cstheme="minorHAnsi"/>
-                          <w:sz w:val="20"/>
-                          <w:szCs w:val="20"/>
-                          <w:u w:val="single"/>
-                          <w:lang w:val="en-GB"/>
-                        </w:rPr>
-                        <m:t>z</m:t>
+                        <m:t>g,z</m:t>
                       </m:r>
                       <m:r>
                         <m:rPr>
@@ -12728,6 +11261,9 @@
             </m:e>
           </m:d>
           <m:r>
+            <m:rPr>
+              <m:sty m:val="p"/>
+            </m:rPr>
             <w:rPr>
               <w:rFonts w:ascii="Cambria Math" w:hAnsi="Cambria Math" w:cstheme="minorHAnsi"/>
               <w:sz w:val="20"/>
@@ -12749,19 +11285,7 @@
               <w:szCs w:val="20"/>
               <w:lang w:val="en-GB"/>
             </w:rPr>
-            <m:t>env</m:t>
-          </m:r>
-          <m:r>
-            <m:rPr>
-              <m:sty m:val="p"/>
-            </m:rPr>
-            <w:rPr>
-              <w:rFonts w:ascii="Cambria Math" w:hAnsi="Cambria Math" w:cstheme="minorHAnsi"/>
-              <w:sz w:val="20"/>
-              <w:szCs w:val="20"/>
-              <w:lang w:val="en-GB"/>
-            </w:rPr>
-            <m:t>⊳</m:t>
+            <m:t>env⊳</m:t>
           </m:r>
           <m:r>
             <w:rPr>

</xml_diff>

<commit_message>
Final commit for the project (minor fixes)
</commit_message>
<xml_diff>
--- a/Regole Operazionali.docx
+++ b/Regole Operazionali.docx
@@ -4963,6 +4963,25 @@
               <w:sz w:val="20"/>
               <w:szCs w:val="20"/>
             </w:rPr>
+            <m:t xml:space="preserve"> ∧ v2∈</m:t>
+          </m:r>
+          <m:r>
+            <w:rPr>
+              <w:rFonts w:ascii="Cambria Math" w:eastAsiaTheme="minorEastAsia" w:hAnsi="Cambria Math" w:cstheme="minorHAnsi"/>
+              <w:sz w:val="20"/>
+              <w:szCs w:val="20"/>
+            </w:rPr>
+            <m:t>v1</m:t>
+          </m:r>
+          <m:r>
+            <m:rPr>
+              <m:sty m:val="p"/>
+            </m:rPr>
+            <w:rPr>
+              <w:rFonts w:ascii="Cambria Math" w:hAnsi="Cambria Math" w:cstheme="minorHAnsi"/>
+              <w:sz w:val="20"/>
+              <w:szCs w:val="20"/>
+            </w:rPr>
             <w:br/>
           </m:r>
         </m:oMath>
@@ -5496,6 +5515,69 @@
               <w:szCs w:val="20"/>
               <w:u w:val="single"/>
             </w:rPr>
+            <m:t>∧</m:t>
+          </m:r>
+          <m:d>
+            <m:dPr>
+              <m:ctrlPr>
+                <w:rPr>
+                  <w:rFonts w:ascii="Cambria Math" w:hAnsi="Cambria Math" w:cstheme="minorHAnsi"/>
+                  <w:i/>
+                  <w:sz w:val="20"/>
+                  <w:szCs w:val="20"/>
+                  <w:u w:val="single"/>
+                </w:rPr>
+              </m:ctrlPr>
+            </m:dPr>
+            <m:e>
+              <m:r>
+                <w:rPr>
+                  <w:rFonts w:ascii="Cambria Math" w:hAnsi="Cambria Math" w:cstheme="minorHAnsi"/>
+                  <w:sz w:val="20"/>
+                  <w:szCs w:val="20"/>
+                  <w:u w:val="single"/>
+                </w:rPr>
+                <m:t>l≠</m:t>
+              </m:r>
+              <m:r>
+                <m:rPr>
+                  <m:lit/>
+                </m:rPr>
+                <w:rPr>
+                  <w:rFonts w:ascii="Cambria Math" w:hAnsi="Cambria Math" w:cstheme="minorHAnsi"/>
+                  <w:sz w:val="20"/>
+                  <w:szCs w:val="20"/>
+                  <w:u w:val="single"/>
+                </w:rPr>
+                <m:t>[]</m:t>
+              </m:r>
+            </m:e>
+          </m:d>
+          <m:r>
+            <w:rPr>
+              <w:rFonts w:ascii="Cambria Math" w:hAnsi="Cambria Math" w:cstheme="minorHAnsi"/>
+              <w:sz w:val="20"/>
+              <w:szCs w:val="20"/>
+              <w:u w:val="single"/>
+            </w:rPr>
+            <m:t xml:space="preserve"> </m:t>
+          </m:r>
+          <m:r>
+            <w:rPr>
+              <w:rFonts w:ascii="Cambria Math" w:hAnsi="Cambria Math" w:cstheme="minorHAnsi"/>
+              <w:sz w:val="20"/>
+              <w:szCs w:val="20"/>
+              <w:u w:val="single"/>
+            </w:rPr>
+            <m:t xml:space="preserve"> </m:t>
+          </m:r>
+          <m:r>
+            <w:rPr>
+              <w:rFonts w:ascii="Cambria Math" w:hAnsi="Cambria Math" w:cstheme="minorHAnsi"/>
+              <w:sz w:val="20"/>
+              <w:szCs w:val="20"/>
+              <w:u w:val="single"/>
+            </w:rPr>
             <m:t xml:space="preserve"> </m:t>
           </m:r>
           <m:d>
@@ -5890,6 +5972,60 @@
               </m:r>
             </m:e>
           </m:d>
+          <m:r>
+            <w:rPr>
+              <w:rFonts w:ascii="Cambria Math" w:hAnsi="Cambria Math" w:cstheme="minorHAnsi"/>
+              <w:sz w:val="20"/>
+              <w:szCs w:val="20"/>
+              <w:u w:val="single"/>
+            </w:rPr>
+            <m:t>∧</m:t>
+          </m:r>
+          <m:d>
+            <m:dPr>
+              <m:ctrlPr>
+                <w:rPr>
+                  <w:rFonts w:ascii="Cambria Math" w:hAnsi="Cambria Math" w:cstheme="minorHAnsi"/>
+                  <w:i/>
+                  <w:sz w:val="20"/>
+                  <w:szCs w:val="20"/>
+                  <w:u w:val="single"/>
+                </w:rPr>
+              </m:ctrlPr>
+            </m:dPr>
+            <m:e>
+              <m:r>
+                <w:rPr>
+                  <w:rFonts w:ascii="Cambria Math" w:hAnsi="Cambria Math" w:cstheme="minorHAnsi"/>
+                  <w:sz w:val="20"/>
+                  <w:szCs w:val="20"/>
+                  <w:u w:val="single"/>
+                </w:rPr>
+                <m:t>l≠</m:t>
+              </m:r>
+              <m:r>
+                <m:rPr>
+                  <m:lit/>
+                </m:rPr>
+                <w:rPr>
+                  <w:rFonts w:ascii="Cambria Math" w:hAnsi="Cambria Math" w:cstheme="minorHAnsi"/>
+                  <w:sz w:val="20"/>
+                  <w:szCs w:val="20"/>
+                  <w:u w:val="single"/>
+                </w:rPr>
+                <m:t>[]</m:t>
+              </m:r>
+            </m:e>
+          </m:d>
+          <m:r>
+            <w:rPr>
+              <w:rFonts w:ascii="Cambria Math" w:hAnsi="Cambria Math" w:cstheme="minorHAnsi"/>
+              <w:sz w:val="20"/>
+              <w:szCs w:val="20"/>
+              <w:u w:val="single"/>
+            </w:rPr>
+            <m:t xml:space="preserve">  </m:t>
+          </m:r>
           <m:r>
             <w:rPr>
               <w:rFonts w:ascii="Cambria Math" w:hAnsi="Cambria Math" w:cstheme="minorHAnsi"/>
@@ -6309,7 +6445,7 @@
               <w:u w:val="single"/>
               <w:lang w:val="en-GB"/>
             </w:rPr>
-            <m:t xml:space="preserve">   </m:t>
+            <m:t xml:space="preserve">  </m:t>
           </m:r>
           <m:r>
             <w:rPr>
@@ -6331,7 +6467,33 @@
               <w:u w:val="single"/>
               <w:lang w:val="en-GB"/>
             </w:rPr>
-            <m:t xml:space="preserve">⊳e2⇒v2 </m:t>
+            <m:t>⊳e2⇒v2</m:t>
+          </m:r>
+          <m:r>
+            <m:rPr>
+              <m:sty m:val="p"/>
+            </m:rPr>
+            <w:rPr>
+              <w:rFonts w:ascii="Cambria Math" w:hAnsi="Cambria Math" w:cstheme="minorHAnsi"/>
+              <w:sz w:val="20"/>
+              <w:szCs w:val="20"/>
+              <w:u w:val="single"/>
+              <w:lang w:val="en-GB"/>
+            </w:rPr>
+            <m:t>∧</m:t>
+          </m:r>
+          <m:r>
+            <m:rPr>
+              <m:sty m:val="p"/>
+            </m:rPr>
+            <w:rPr>
+              <w:rFonts w:ascii="Cambria Math" w:hAnsi="Cambria Math" w:cstheme="minorHAnsi"/>
+              <w:sz w:val="20"/>
+              <w:szCs w:val="20"/>
+              <w:u w:val="single"/>
+              <w:lang w:val="en-GB"/>
+            </w:rPr>
+            <m:t xml:space="preserve"> </m:t>
           </m:r>
           <m:d>
             <m:dPr>
@@ -6346,6 +6508,75 @@
               </m:ctrlPr>
             </m:dPr>
             <m:e>
+              <m:r>
+                <w:rPr>
+                  <w:rFonts w:ascii="Cambria Math" w:hAnsi="Cambria Math" w:cstheme="minorHAnsi"/>
+                  <w:sz w:val="20"/>
+                  <w:szCs w:val="20"/>
+                  <w:u w:val="single"/>
+                  <w:lang w:val="en-GB"/>
+                </w:rPr>
+                <m:t>is</m:t>
+              </m:r>
+              <m:r>
+                <m:rPr>
+                  <m:lit/>
+                </m:rPr>
+                <w:rPr>
+                  <w:rFonts w:ascii="Cambria Math" w:hAnsi="Cambria Math" w:cstheme="minorHAnsi"/>
+                  <w:sz w:val="20"/>
+                  <w:szCs w:val="20"/>
+                  <w:u w:val="single"/>
+                  <w:lang w:val="en-GB"/>
+                </w:rPr>
+                <m:t>_</m:t>
+              </m:r>
+              <m:r>
+                <w:rPr>
+                  <w:rFonts w:ascii="Cambria Math" w:hAnsi="Cambria Math" w:cstheme="minorHAnsi"/>
+                  <w:sz w:val="20"/>
+                  <w:szCs w:val="20"/>
+                  <w:u w:val="single"/>
+                  <w:lang w:val="en-GB"/>
+                </w:rPr>
+                <m:t>empty</m:t>
+              </m:r>
+              <m:d>
+                <m:dPr>
+                  <m:ctrlPr>
+                    <w:rPr>
+                      <w:rFonts w:ascii="Cambria Math" w:hAnsi="Cambria Math" w:cstheme="minorHAnsi"/>
+                      <w:i/>
+                      <w:sz w:val="20"/>
+                      <w:szCs w:val="20"/>
+                      <w:u w:val="single"/>
+                      <w:lang w:val="en-GB"/>
+                    </w:rPr>
+                  </m:ctrlPr>
+                </m:dPr>
+                <m:e>
+                  <m:r>
+                    <w:rPr>
+                      <w:rFonts w:ascii="Cambria Math" w:hAnsi="Cambria Math" w:cstheme="minorHAnsi"/>
+                      <w:sz w:val="20"/>
+                      <w:szCs w:val="20"/>
+                      <w:u w:val="single"/>
+                      <w:lang w:val="en-GB"/>
+                    </w:rPr>
+                    <m:t>v2</m:t>
+                  </m:r>
+                </m:e>
+              </m:d>
+              <m:r>
+                <w:rPr>
+                  <w:rFonts w:ascii="Cambria Math" w:hAnsi="Cambria Math" w:cstheme="minorHAnsi"/>
+                  <w:sz w:val="20"/>
+                  <w:szCs w:val="20"/>
+                  <w:u w:val="single"/>
+                  <w:lang w:val="en-GB"/>
+                </w:rPr>
+                <m:t>∨</m:t>
+              </m:r>
               <m:r>
                 <w:rPr>
                   <w:rFonts w:ascii="Cambria Math" w:hAnsi="Cambria Math" w:cstheme="minorHAnsi"/>
@@ -7360,7 +7591,20 @@
               <w:u w:val="single"/>
               <w:lang w:val="en-GB"/>
             </w:rPr>
-            <m:t xml:space="preserve">⊳e2⇒v2 </m:t>
+            <m:t>⊳e2⇒v2</m:t>
+          </m:r>
+          <m:r>
+            <m:rPr>
+              <m:sty m:val="p"/>
+            </m:rPr>
+            <w:rPr>
+              <w:rFonts w:ascii="Cambria Math" w:hAnsi="Cambria Math" w:cstheme="minorHAnsi"/>
+              <w:sz w:val="20"/>
+              <w:szCs w:val="20"/>
+              <w:u w:val="single"/>
+              <w:lang w:val="en-GB"/>
+            </w:rPr>
+            <m:t>∧</m:t>
           </m:r>
           <m:d>
             <m:dPr>
@@ -7375,6 +7619,75 @@
               </m:ctrlPr>
             </m:dPr>
             <m:e>
+              <m:r>
+                <w:rPr>
+                  <w:rFonts w:ascii="Cambria Math" w:hAnsi="Cambria Math" w:cstheme="minorHAnsi"/>
+                  <w:sz w:val="20"/>
+                  <w:szCs w:val="20"/>
+                  <w:u w:val="single"/>
+                  <w:lang w:val="en-GB"/>
+                </w:rPr>
+                <m:t>is</m:t>
+              </m:r>
+              <m:r>
+                <m:rPr>
+                  <m:lit/>
+                </m:rPr>
+                <w:rPr>
+                  <w:rFonts w:ascii="Cambria Math" w:hAnsi="Cambria Math" w:cstheme="minorHAnsi"/>
+                  <w:sz w:val="20"/>
+                  <w:szCs w:val="20"/>
+                  <w:u w:val="single"/>
+                  <w:lang w:val="en-GB"/>
+                </w:rPr>
+                <m:t>_</m:t>
+              </m:r>
+              <m:r>
+                <w:rPr>
+                  <w:rFonts w:ascii="Cambria Math" w:hAnsi="Cambria Math" w:cstheme="minorHAnsi"/>
+                  <w:sz w:val="20"/>
+                  <w:szCs w:val="20"/>
+                  <w:u w:val="single"/>
+                  <w:lang w:val="en-GB"/>
+                </w:rPr>
+                <m:t>empty</m:t>
+              </m:r>
+              <m:d>
+                <m:dPr>
+                  <m:ctrlPr>
+                    <w:rPr>
+                      <w:rFonts w:ascii="Cambria Math" w:hAnsi="Cambria Math" w:cstheme="minorHAnsi"/>
+                      <w:i/>
+                      <w:sz w:val="20"/>
+                      <w:szCs w:val="20"/>
+                      <w:u w:val="single"/>
+                      <w:lang w:val="en-GB"/>
+                    </w:rPr>
+                  </m:ctrlPr>
+                </m:dPr>
+                <m:e>
+                  <m:r>
+                    <w:rPr>
+                      <w:rFonts w:ascii="Cambria Math" w:hAnsi="Cambria Math" w:cstheme="minorHAnsi"/>
+                      <w:sz w:val="20"/>
+                      <w:szCs w:val="20"/>
+                      <w:u w:val="single"/>
+                      <w:lang w:val="en-GB"/>
+                    </w:rPr>
+                    <m:t>v2</m:t>
+                  </m:r>
+                </m:e>
+              </m:d>
+              <m:r>
+                <w:rPr>
+                  <w:rFonts w:ascii="Cambria Math" w:hAnsi="Cambria Math" w:cstheme="minorHAnsi"/>
+                  <w:sz w:val="20"/>
+                  <w:szCs w:val="20"/>
+                  <w:u w:val="single"/>
+                  <w:lang w:val="en-GB"/>
+                </w:rPr>
+                <m:t>∨</m:t>
+              </m:r>
               <m:r>
                 <w:rPr>
                   <w:rFonts w:ascii="Cambria Math" w:hAnsi="Cambria Math" w:cstheme="minorHAnsi"/>
@@ -7574,6 +7887,7 @@
     <w:p>
       <w:pPr>
         <w:pStyle w:val="Nessunaspaziatura"/>
+        <w:jc w:val="center"/>
         <w:rPr>
           <w:rFonts w:cstheme="minorHAnsi"/>
           <w:sz w:val="20"/>
@@ -8912,7 +9226,77 @@
               <w:u w:val="single"/>
               <w:lang w:val="en-GB"/>
             </w:rPr>
-            <m:t>⊳e2⇒l   map</m:t>
+            <m:t>⊳e2⇒l</m:t>
+          </m:r>
+          <m:r>
+            <m:rPr>
+              <m:sty m:val="p"/>
+            </m:rPr>
+            <w:rPr>
+              <w:rFonts w:ascii="Cambria Math" w:hAnsi="Cambria Math" w:cstheme="minorHAnsi"/>
+              <w:sz w:val="20"/>
+              <w:szCs w:val="20"/>
+              <w:u w:val="single"/>
+              <w:lang w:val="en-GB"/>
+            </w:rPr>
+            <m:t>∧</m:t>
+          </m:r>
+          <m:d>
+            <m:dPr>
+              <m:ctrlPr>
+                <w:rPr>
+                  <w:rFonts w:ascii="Cambria Math" w:hAnsi="Cambria Math" w:cstheme="minorHAnsi"/>
+                  <w:sz w:val="20"/>
+                  <w:szCs w:val="20"/>
+                  <w:u w:val="single"/>
+                  <w:lang w:val="en-GB"/>
+                </w:rPr>
+              </m:ctrlPr>
+            </m:dPr>
+            <m:e>
+              <m:r>
+                <m:rPr>
+                  <m:sty m:val="p"/>
+                </m:rPr>
+                <w:rPr>
+                  <w:rFonts w:ascii="Cambria Math" w:hAnsi="Cambria Math" w:cstheme="minorHAnsi"/>
+                  <w:sz w:val="20"/>
+                  <w:szCs w:val="20"/>
+                  <w:u w:val="single"/>
+                  <w:lang w:val="en-GB"/>
+                </w:rPr>
+                <m:t>l≠</m:t>
+              </m:r>
+              <m:r>
+                <m:rPr>
+                  <m:lit/>
+                  <m:sty m:val="p"/>
+                </m:rPr>
+                <w:rPr>
+                  <w:rFonts w:ascii="Cambria Math" w:hAnsi="Cambria Math" w:cstheme="minorHAnsi"/>
+                  <w:sz w:val="20"/>
+                  <w:szCs w:val="20"/>
+                  <w:u w:val="single"/>
+                  <w:lang w:val="en-GB"/>
+                </w:rPr>
+                <m:t>[]</m:t>
+              </m:r>
+            </m:e>
+          </m:d>
+          <w:bookmarkStart w:id="0" w:name="_GoBack"/>
+          <w:bookmarkEnd w:id="0"/>
+          <m:r>
+            <m:rPr>
+              <m:sty m:val="p"/>
+            </m:rPr>
+            <w:rPr>
+              <w:rFonts w:ascii="Cambria Math" w:hAnsi="Cambria Math" w:cstheme="minorHAnsi"/>
+              <w:sz w:val="20"/>
+              <w:szCs w:val="20"/>
+              <w:u w:val="single"/>
+              <w:lang w:val="en-GB"/>
+            </w:rPr>
+            <m:t xml:space="preserve">   map</m:t>
           </m:r>
           <m:r>
             <m:rPr>
@@ -9338,8 +9722,6 @@
           </m:r>
         </m:oMath>
       </m:oMathPara>
-      <w:bookmarkStart w:id="0" w:name="_GoBack"/>
-      <w:bookmarkEnd w:id="0"/>
     </w:p>
     <w:p>
       <w:pPr>

</xml_diff>